<commit_message>
Back-end actividades de una sesión
Manejo logica para mostrar todas las actividades de una sesion
</commit_message>
<xml_diff>
--- a/Documentacion/Sprint 4/Sprint 4-App_Estudiante_Profesor-Juan_Camilo_Restrepo_Veles-373886.docx
+++ b/Documentacion/Sprint 4/Sprint 4-App_Estudiante_Profesor-Juan_Camilo_Restrepo_Veles-373886.docx
@@ -117,14 +117,877 @@
           <w:r>
             <w:fldChar w:fldCharType="separate"/>
           </w:r>
+          <w:hyperlink w:anchor="_Toc39634525" w:history="1">
+            <w:r>
+              <w:rPr>
+                <w:rStyle w:val="Hipervnculo"/>
+                <w:noProof/>
+                <w:lang w:val="es-CO"/>
+              </w:rPr>
+              <w:t>1) Ajuste API REST</w:t>
+            </w:r>
+            <w:r>
+              <w:rPr>
+                <w:noProof/>
+                <w:webHidden/>
+              </w:rPr>
+              <w:tab/>
+            </w:r>
+            <w:r>
+              <w:rPr>
+                <w:noProof/>
+                <w:webHidden/>
+              </w:rPr>
+              <w:fldChar w:fldCharType="begin"/>
+            </w:r>
+            <w:r>
+              <w:rPr>
+                <w:noProof/>
+                <w:webHidden/>
+              </w:rPr>
+              <w:instrText xml:space="preserve"> PAGEREF _Toc39634525 \h </w:instrText>
+            </w:r>
+            <w:r>
+              <w:rPr>
+                <w:noProof/>
+                <w:webHidden/>
+              </w:rPr>
+            </w:r>
+            <w:r>
+              <w:rPr>
+                <w:noProof/>
+                <w:webHidden/>
+              </w:rPr>
+              <w:fldChar w:fldCharType="separate"/>
+            </w:r>
+            <w:r>
+              <w:rPr>
+                <w:noProof/>
+                <w:webHidden/>
+              </w:rPr>
+              <w:t>2</w:t>
+            </w:r>
+            <w:r>
+              <w:rPr>
+                <w:noProof/>
+                <w:webHidden/>
+              </w:rPr>
+              <w:fldChar w:fldCharType="end"/>
+            </w:r>
+          </w:hyperlink>
+        </w:p>
+        <w:p>
+          <w:pPr>
+            <w:pStyle w:val="TDC2"/>
+            <w:tabs>
+              <w:tab w:val="right" w:leader="dot" w:pos="8828"/>
+            </w:tabs>
+            <w:rPr>
+              <w:rFonts w:asciiTheme="minorHAnsi" w:eastAsiaTheme="minorEastAsia" w:hAnsiTheme="minorHAnsi"/>
+              <w:noProof/>
+              <w:sz w:val="22"/>
+              <w:lang w:val="en-US"/>
+            </w:rPr>
+          </w:pPr>
+          <w:hyperlink w:anchor="_Toc39634526" w:history="1">
+            <w:r>
+              <w:rPr>
+                <w:rStyle w:val="Hipervnculo"/>
+                <w:noProof/>
+                <w:lang w:val="es-419"/>
+              </w:rPr>
+              <w:t>1.1) updateData.php</w:t>
+            </w:r>
+            <w:r>
+              <w:rPr>
+                <w:noProof/>
+                <w:webHidden/>
+              </w:rPr>
+              <w:tab/>
+            </w:r>
+            <w:r>
+              <w:rPr>
+                <w:noProof/>
+                <w:webHidden/>
+              </w:rPr>
+              <w:fldChar w:fldCharType="begin"/>
+            </w:r>
+            <w:r>
+              <w:rPr>
+                <w:noProof/>
+                <w:webHidden/>
+              </w:rPr>
+              <w:instrText xml:space="preserve"> PAGEREF _Toc39634526 \h </w:instrText>
+            </w:r>
+            <w:r>
+              <w:rPr>
+                <w:noProof/>
+                <w:webHidden/>
+              </w:rPr>
+            </w:r>
+            <w:r>
+              <w:rPr>
+                <w:noProof/>
+                <w:webHidden/>
+              </w:rPr>
+              <w:fldChar w:fldCharType="separate"/>
+            </w:r>
+            <w:r>
+              <w:rPr>
+                <w:noProof/>
+                <w:webHidden/>
+              </w:rPr>
+              <w:t>2</w:t>
+            </w:r>
+            <w:r>
+              <w:rPr>
+                <w:noProof/>
+                <w:webHidden/>
+              </w:rPr>
+              <w:fldChar w:fldCharType="end"/>
+            </w:r>
+          </w:hyperlink>
+        </w:p>
+        <w:p>
+          <w:pPr>
+            <w:pStyle w:val="TDC2"/>
+            <w:tabs>
+              <w:tab w:val="right" w:leader="dot" w:pos="8828"/>
+            </w:tabs>
+            <w:rPr>
+              <w:rFonts w:asciiTheme="minorHAnsi" w:eastAsiaTheme="minorEastAsia" w:hAnsiTheme="minorHAnsi"/>
+              <w:noProof/>
+              <w:sz w:val="22"/>
+              <w:lang w:val="en-US"/>
+            </w:rPr>
+          </w:pPr>
+          <w:hyperlink w:anchor="_Toc39634527" w:history="1">
+            <w:r>
+              <w:rPr>
+                <w:rStyle w:val="Hipervnculo"/>
+                <w:noProof/>
+                <w:lang w:val="es-419"/>
+              </w:rPr>
+              <w:t>1.2) postData.php</w:t>
+            </w:r>
+            <w:r>
+              <w:rPr>
+                <w:noProof/>
+                <w:webHidden/>
+              </w:rPr>
+              <w:tab/>
+            </w:r>
+            <w:r>
+              <w:rPr>
+                <w:noProof/>
+                <w:webHidden/>
+              </w:rPr>
+              <w:fldChar w:fldCharType="begin"/>
+            </w:r>
+            <w:r>
+              <w:rPr>
+                <w:noProof/>
+                <w:webHidden/>
+              </w:rPr>
+              <w:instrText xml:space="preserve"> PAGEREF _Toc39634527 \h </w:instrText>
+            </w:r>
+            <w:r>
+              <w:rPr>
+                <w:noProof/>
+                <w:webHidden/>
+              </w:rPr>
+            </w:r>
+            <w:r>
+              <w:rPr>
+                <w:noProof/>
+                <w:webHidden/>
+              </w:rPr>
+              <w:fldChar w:fldCharType="separate"/>
+            </w:r>
+            <w:r>
+              <w:rPr>
+                <w:noProof/>
+                <w:webHidden/>
+              </w:rPr>
+              <w:t>5</w:t>
+            </w:r>
+            <w:r>
+              <w:rPr>
+                <w:noProof/>
+                <w:webHidden/>
+              </w:rPr>
+              <w:fldChar w:fldCharType="end"/>
+            </w:r>
+          </w:hyperlink>
+        </w:p>
+        <w:p>
+          <w:pPr>
+            <w:pStyle w:val="TDC1"/>
+            <w:tabs>
+              <w:tab w:val="right" w:leader="dot" w:pos="8828"/>
+            </w:tabs>
+            <w:rPr>
+              <w:rFonts w:asciiTheme="minorHAnsi" w:eastAsiaTheme="minorEastAsia" w:hAnsiTheme="minorHAnsi"/>
+              <w:noProof/>
+              <w:sz w:val="22"/>
+              <w:lang w:val="en-US"/>
+            </w:rPr>
+          </w:pPr>
+          <w:hyperlink w:anchor="_Toc39634528" w:history="1">
+            <w:r>
+              <w:rPr>
+                <w:rStyle w:val="Hipervnculo"/>
+                <w:noProof/>
+                <w:lang w:val="es-CO"/>
+              </w:rPr>
+              <w:t>2) Ajuste MariaDB</w:t>
+            </w:r>
+            <w:r>
+              <w:rPr>
+                <w:noProof/>
+                <w:webHidden/>
+              </w:rPr>
+              <w:tab/>
+            </w:r>
+            <w:r>
+              <w:rPr>
+                <w:noProof/>
+                <w:webHidden/>
+              </w:rPr>
+              <w:fldChar w:fldCharType="begin"/>
+            </w:r>
+            <w:r>
+              <w:rPr>
+                <w:noProof/>
+                <w:webHidden/>
+              </w:rPr>
+              <w:instrText xml:space="preserve"> PAGEREF _Toc39634528 \h </w:instrText>
+            </w:r>
+            <w:r>
+              <w:rPr>
+                <w:noProof/>
+                <w:webHidden/>
+              </w:rPr>
+            </w:r>
+            <w:r>
+              <w:rPr>
+                <w:noProof/>
+                <w:webHidden/>
+              </w:rPr>
+              <w:fldChar w:fldCharType="separate"/>
+            </w:r>
+            <w:r>
+              <w:rPr>
+                <w:noProof/>
+                <w:webHidden/>
+              </w:rPr>
+              <w:t>7</w:t>
+            </w:r>
+            <w:r>
+              <w:rPr>
+                <w:noProof/>
+                <w:webHidden/>
+              </w:rPr>
+              <w:fldChar w:fldCharType="end"/>
+            </w:r>
+          </w:hyperlink>
+        </w:p>
+        <w:p>
+          <w:pPr>
+            <w:pStyle w:val="TDC1"/>
+            <w:tabs>
+              <w:tab w:val="right" w:leader="dot" w:pos="8828"/>
+            </w:tabs>
+            <w:rPr>
+              <w:rFonts w:asciiTheme="minorHAnsi" w:eastAsiaTheme="minorEastAsia" w:hAnsiTheme="minorHAnsi"/>
+              <w:noProof/>
+              <w:sz w:val="22"/>
+              <w:lang w:val="en-US"/>
+            </w:rPr>
+          </w:pPr>
+          <w:hyperlink w:anchor="_Toc39634529" w:history="1">
+            <w:r>
+              <w:rPr>
+                <w:rStyle w:val="Hipervnculo"/>
+                <w:rFonts w:eastAsia="Times New Roman"/>
+                <w:noProof/>
+              </w:rPr>
+              <w:t>3) ConexionApiRest</w:t>
+            </w:r>
+            <w:r>
+              <w:rPr>
+                <w:noProof/>
+                <w:webHidden/>
+              </w:rPr>
+              <w:tab/>
+            </w:r>
+            <w:r>
+              <w:rPr>
+                <w:noProof/>
+                <w:webHidden/>
+              </w:rPr>
+              <w:fldChar w:fldCharType="begin"/>
+            </w:r>
+            <w:r>
+              <w:rPr>
+                <w:noProof/>
+                <w:webHidden/>
+              </w:rPr>
+              <w:instrText xml:space="preserve"> PAGEREF _Toc39634529 \h </w:instrText>
+            </w:r>
+            <w:r>
+              <w:rPr>
+                <w:noProof/>
+                <w:webHidden/>
+              </w:rPr>
+            </w:r>
+            <w:r>
+              <w:rPr>
+                <w:noProof/>
+                <w:webHidden/>
+              </w:rPr>
+              <w:fldChar w:fldCharType="separate"/>
+            </w:r>
+            <w:r>
+              <w:rPr>
+                <w:noProof/>
+                <w:webHidden/>
+              </w:rPr>
+              <w:t>8</w:t>
+            </w:r>
+            <w:r>
+              <w:rPr>
+                <w:noProof/>
+                <w:webHidden/>
+              </w:rPr>
+              <w:fldChar w:fldCharType="end"/>
+            </w:r>
+          </w:hyperlink>
+        </w:p>
+        <w:p>
+          <w:pPr>
+            <w:pStyle w:val="TDC2"/>
+            <w:tabs>
+              <w:tab w:val="right" w:leader="dot" w:pos="8828"/>
+            </w:tabs>
+            <w:rPr>
+              <w:rFonts w:asciiTheme="minorHAnsi" w:eastAsiaTheme="minorEastAsia" w:hAnsiTheme="minorHAnsi"/>
+              <w:noProof/>
+              <w:sz w:val="22"/>
+              <w:lang w:val="en-US"/>
+            </w:rPr>
+          </w:pPr>
+          <w:hyperlink w:anchor="_Toc39634530" w:history="1">
+            <w:r>
+              <w:rPr>
+                <w:rStyle w:val="Hipervnculo"/>
+                <w:rFonts w:eastAsia="Times New Roman"/>
+                <w:noProof/>
+              </w:rPr>
+              <w:t>3.1) Constructor</w:t>
+            </w:r>
+            <w:r>
+              <w:rPr>
+                <w:noProof/>
+                <w:webHidden/>
+              </w:rPr>
+              <w:tab/>
+            </w:r>
+            <w:r>
+              <w:rPr>
+                <w:noProof/>
+                <w:webHidden/>
+              </w:rPr>
+              <w:fldChar w:fldCharType="begin"/>
+            </w:r>
+            <w:r>
+              <w:rPr>
+                <w:noProof/>
+                <w:webHidden/>
+              </w:rPr>
+              <w:instrText xml:space="preserve"> PAGEREF _Toc39634530 \h </w:instrText>
+            </w:r>
+            <w:r>
+              <w:rPr>
+                <w:noProof/>
+                <w:webHidden/>
+              </w:rPr>
+            </w:r>
+            <w:r>
+              <w:rPr>
+                <w:noProof/>
+                <w:webHidden/>
+              </w:rPr>
+              <w:fldChar w:fldCharType="separate"/>
+            </w:r>
+            <w:r>
+              <w:rPr>
+                <w:noProof/>
+                <w:webHidden/>
+              </w:rPr>
+              <w:t>8</w:t>
+            </w:r>
+            <w:r>
+              <w:rPr>
+                <w:noProof/>
+                <w:webHidden/>
+              </w:rPr>
+              <w:fldChar w:fldCharType="end"/>
+            </w:r>
+          </w:hyperlink>
+        </w:p>
+        <w:p>
+          <w:pPr>
+            <w:pStyle w:val="TDC2"/>
+            <w:tabs>
+              <w:tab w:val="right" w:leader="dot" w:pos="8828"/>
+            </w:tabs>
+            <w:rPr>
+              <w:rFonts w:asciiTheme="minorHAnsi" w:eastAsiaTheme="minorEastAsia" w:hAnsiTheme="minorHAnsi"/>
+              <w:noProof/>
+              <w:sz w:val="22"/>
+              <w:lang w:val="en-US"/>
+            </w:rPr>
+          </w:pPr>
+          <w:hyperlink w:anchor="_Toc39634531" w:history="1">
+            <w:r>
+              <w:rPr>
+                <w:rStyle w:val="Hipervnculo"/>
+                <w:rFonts w:eastAsia="Times New Roman"/>
+                <w:noProof/>
+              </w:rPr>
+              <w:t>3.2) getData</w:t>
+            </w:r>
+            <w:r>
+              <w:rPr>
+                <w:noProof/>
+                <w:webHidden/>
+              </w:rPr>
+              <w:tab/>
+            </w:r>
+            <w:r>
+              <w:rPr>
+                <w:noProof/>
+                <w:webHidden/>
+              </w:rPr>
+              <w:fldChar w:fldCharType="begin"/>
+            </w:r>
+            <w:r>
+              <w:rPr>
+                <w:noProof/>
+                <w:webHidden/>
+              </w:rPr>
+              <w:instrText xml:space="preserve"> PAGEREF _Toc39634531 \h </w:instrText>
+            </w:r>
+            <w:r>
+              <w:rPr>
+                <w:noProof/>
+                <w:webHidden/>
+              </w:rPr>
+            </w:r>
+            <w:r>
+              <w:rPr>
+                <w:noProof/>
+                <w:webHidden/>
+              </w:rPr>
+              <w:fldChar w:fldCharType="separate"/>
+            </w:r>
+            <w:r>
+              <w:rPr>
+                <w:noProof/>
+                <w:webHidden/>
+              </w:rPr>
+              <w:t>8</w:t>
+            </w:r>
+            <w:r>
+              <w:rPr>
+                <w:noProof/>
+                <w:webHidden/>
+              </w:rPr>
+              <w:fldChar w:fldCharType="end"/>
+            </w:r>
+          </w:hyperlink>
+        </w:p>
+        <w:p>
+          <w:pPr>
+            <w:pStyle w:val="TDC2"/>
+            <w:tabs>
+              <w:tab w:val="right" w:leader="dot" w:pos="8828"/>
+            </w:tabs>
+            <w:rPr>
+              <w:rFonts w:asciiTheme="minorHAnsi" w:eastAsiaTheme="minorEastAsia" w:hAnsiTheme="minorHAnsi"/>
+              <w:noProof/>
+              <w:sz w:val="22"/>
+              <w:lang w:val="en-US"/>
+            </w:rPr>
+          </w:pPr>
+          <w:hyperlink w:anchor="_Toc39634532" w:history="1">
+            <w:r>
+              <w:rPr>
+                <w:rStyle w:val="Hipervnculo"/>
+                <w:rFonts w:eastAsia="Times New Roman"/>
+                <w:noProof/>
+              </w:rPr>
+              <w:t>3.3) setData</w:t>
+            </w:r>
+            <w:r>
+              <w:rPr>
+                <w:noProof/>
+                <w:webHidden/>
+              </w:rPr>
+              <w:tab/>
+            </w:r>
+            <w:r>
+              <w:rPr>
+                <w:noProof/>
+                <w:webHidden/>
+              </w:rPr>
+              <w:fldChar w:fldCharType="begin"/>
+            </w:r>
+            <w:r>
+              <w:rPr>
+                <w:noProof/>
+                <w:webHidden/>
+              </w:rPr>
+              <w:instrText xml:space="preserve"> PAGEREF _Toc39634532 \h </w:instrText>
+            </w:r>
+            <w:r>
+              <w:rPr>
+                <w:noProof/>
+                <w:webHidden/>
+              </w:rPr>
+            </w:r>
+            <w:r>
+              <w:rPr>
+                <w:noProof/>
+                <w:webHidden/>
+              </w:rPr>
+              <w:fldChar w:fldCharType="separate"/>
+            </w:r>
+            <w:r>
+              <w:rPr>
+                <w:noProof/>
+                <w:webHidden/>
+              </w:rPr>
+              <w:t>9</w:t>
+            </w:r>
+            <w:r>
+              <w:rPr>
+                <w:noProof/>
+                <w:webHidden/>
+              </w:rPr>
+              <w:fldChar w:fldCharType="end"/>
+            </w:r>
+          </w:hyperlink>
+        </w:p>
+        <w:p>
+          <w:pPr>
+            <w:pStyle w:val="TDC2"/>
+            <w:tabs>
+              <w:tab w:val="right" w:leader="dot" w:pos="8828"/>
+            </w:tabs>
+            <w:rPr>
+              <w:rFonts w:asciiTheme="minorHAnsi" w:eastAsiaTheme="minorEastAsia" w:hAnsiTheme="minorHAnsi"/>
+              <w:noProof/>
+              <w:sz w:val="22"/>
+              <w:lang w:val="en-US"/>
+            </w:rPr>
+          </w:pPr>
+          <w:hyperlink w:anchor="_Toc39634533" w:history="1">
+            <w:r>
+              <w:rPr>
+                <w:rStyle w:val="Hipervnculo"/>
+                <w:rFonts w:eastAsia="Times New Roman"/>
+                <w:noProof/>
+              </w:rPr>
+              <w:t>3.4) updateData</w:t>
+            </w:r>
+            <w:r>
+              <w:rPr>
+                <w:noProof/>
+                <w:webHidden/>
+              </w:rPr>
+              <w:tab/>
+            </w:r>
+            <w:r>
+              <w:rPr>
+                <w:noProof/>
+                <w:webHidden/>
+              </w:rPr>
+              <w:fldChar w:fldCharType="begin"/>
+            </w:r>
+            <w:r>
+              <w:rPr>
+                <w:noProof/>
+                <w:webHidden/>
+              </w:rPr>
+              <w:instrText xml:space="preserve"> PAGEREF _Toc39634533 \h </w:instrText>
+            </w:r>
+            <w:r>
+              <w:rPr>
+                <w:noProof/>
+                <w:webHidden/>
+              </w:rPr>
+            </w:r>
+            <w:r>
+              <w:rPr>
+                <w:noProof/>
+                <w:webHidden/>
+              </w:rPr>
+              <w:fldChar w:fldCharType="separate"/>
+            </w:r>
+            <w:r>
+              <w:rPr>
+                <w:noProof/>
+                <w:webHidden/>
+              </w:rPr>
+              <w:t>9</w:t>
+            </w:r>
+            <w:r>
+              <w:rPr>
+                <w:noProof/>
+                <w:webHidden/>
+              </w:rPr>
+              <w:fldChar w:fldCharType="end"/>
+            </w:r>
+          </w:hyperlink>
+        </w:p>
+        <w:p>
+          <w:pPr>
+            <w:pStyle w:val="TDC2"/>
+            <w:tabs>
+              <w:tab w:val="right" w:leader="dot" w:pos="8828"/>
+            </w:tabs>
+            <w:rPr>
+              <w:rFonts w:asciiTheme="minorHAnsi" w:eastAsiaTheme="minorEastAsia" w:hAnsiTheme="minorHAnsi"/>
+              <w:noProof/>
+              <w:sz w:val="22"/>
+              <w:lang w:val="en-US"/>
+            </w:rPr>
+          </w:pPr>
+          <w:hyperlink w:anchor="_Toc39634534" w:history="1">
+            <w:r>
+              <w:rPr>
+                <w:rStyle w:val="Hipervnculo"/>
+                <w:rFonts w:eastAsia="Times New Roman"/>
+                <w:noProof/>
+              </w:rPr>
+              <w:t>3.5) downloadData</w:t>
+            </w:r>
+            <w:r>
+              <w:rPr>
+                <w:noProof/>
+                <w:webHidden/>
+              </w:rPr>
+              <w:tab/>
+            </w:r>
+            <w:r>
+              <w:rPr>
+                <w:noProof/>
+                <w:webHidden/>
+              </w:rPr>
+              <w:fldChar w:fldCharType="begin"/>
+            </w:r>
+            <w:r>
+              <w:rPr>
+                <w:noProof/>
+                <w:webHidden/>
+              </w:rPr>
+              <w:instrText xml:space="preserve"> PAGEREF _Toc39634534 \h </w:instrText>
+            </w:r>
+            <w:r>
+              <w:rPr>
+                <w:noProof/>
+                <w:webHidden/>
+              </w:rPr>
+            </w:r>
+            <w:r>
+              <w:rPr>
+                <w:noProof/>
+                <w:webHidden/>
+              </w:rPr>
+              <w:fldChar w:fldCharType="separate"/>
+            </w:r>
+            <w:r>
+              <w:rPr>
+                <w:noProof/>
+                <w:webHidden/>
+              </w:rPr>
+              <w:t>9</w:t>
+            </w:r>
+            <w:r>
+              <w:rPr>
+                <w:noProof/>
+                <w:webHidden/>
+              </w:rPr>
+              <w:fldChar w:fldCharType="end"/>
+            </w:r>
+          </w:hyperlink>
+        </w:p>
+        <w:p>
+          <w:pPr>
+            <w:pStyle w:val="TDC2"/>
+            <w:tabs>
+              <w:tab w:val="right" w:leader="dot" w:pos="8828"/>
+            </w:tabs>
+            <w:rPr>
+              <w:rFonts w:asciiTheme="minorHAnsi" w:eastAsiaTheme="minorEastAsia" w:hAnsiTheme="minorHAnsi"/>
+              <w:noProof/>
+              <w:sz w:val="22"/>
+              <w:lang w:val="en-US"/>
+            </w:rPr>
+          </w:pPr>
+          <w:hyperlink w:anchor="_Toc39634535" w:history="1">
+            <w:r>
+              <w:rPr>
+                <w:rStyle w:val="Hipervnculo"/>
+                <w:rFonts w:eastAsia="Times New Roman"/>
+                <w:noProof/>
+              </w:rPr>
+              <w:t>3.6) setHttps</w:t>
+            </w:r>
+            <w:r>
+              <w:rPr>
+                <w:noProof/>
+                <w:webHidden/>
+              </w:rPr>
+              <w:tab/>
+            </w:r>
+            <w:r>
+              <w:rPr>
+                <w:noProof/>
+                <w:webHidden/>
+              </w:rPr>
+              <w:fldChar w:fldCharType="begin"/>
+            </w:r>
+            <w:r>
+              <w:rPr>
+                <w:noProof/>
+                <w:webHidden/>
+              </w:rPr>
+              <w:instrText xml:space="preserve"> PAGEREF _Toc39634535 \h </w:instrText>
+            </w:r>
+            <w:r>
+              <w:rPr>
+                <w:noProof/>
+                <w:webHidden/>
+              </w:rPr>
+            </w:r>
+            <w:r>
+              <w:rPr>
+                <w:noProof/>
+                <w:webHidden/>
+              </w:rPr>
+              <w:fldChar w:fldCharType="separate"/>
+            </w:r>
+            <w:r>
+              <w:rPr>
+                <w:noProof/>
+                <w:webHidden/>
+              </w:rPr>
+              <w:t>10</w:t>
+            </w:r>
+            <w:r>
+              <w:rPr>
+                <w:noProof/>
+                <w:webHidden/>
+              </w:rPr>
+              <w:fldChar w:fldCharType="end"/>
+            </w:r>
+          </w:hyperlink>
+        </w:p>
+        <w:p>
+          <w:pPr>
+            <w:pStyle w:val="TDC1"/>
+            <w:tabs>
+              <w:tab w:val="right" w:leader="dot" w:pos="8828"/>
+            </w:tabs>
+            <w:rPr>
+              <w:rFonts w:asciiTheme="minorHAnsi" w:eastAsiaTheme="minorEastAsia" w:hAnsiTheme="minorHAnsi"/>
+              <w:noProof/>
+              <w:sz w:val="22"/>
+              <w:lang w:val="en-US"/>
+            </w:rPr>
+          </w:pPr>
+          <w:hyperlink w:anchor="_Toc39634536" w:history="1">
+            <w:r>
+              <w:rPr>
+                <w:rStyle w:val="Hipervnculo"/>
+                <w:rFonts w:eastAsia="Times New Roman"/>
+                <w:noProof/>
+              </w:rPr>
+              <w:t>4) EU Estudiante</w:t>
+            </w:r>
+            <w:r>
+              <w:rPr>
+                <w:noProof/>
+                <w:webHidden/>
+              </w:rPr>
+              <w:tab/>
+            </w:r>
+            <w:r>
+              <w:rPr>
+                <w:noProof/>
+                <w:webHidden/>
+              </w:rPr>
+              <w:fldChar w:fldCharType="begin"/>
+            </w:r>
+            <w:r>
+              <w:rPr>
+                <w:noProof/>
+                <w:webHidden/>
+              </w:rPr>
+              <w:instrText xml:space="preserve"> PAGEREF _Toc39634536 \h </w:instrText>
+            </w:r>
+            <w:r>
+              <w:rPr>
+                <w:noProof/>
+                <w:webHidden/>
+              </w:rPr>
+            </w:r>
+            <w:r>
+              <w:rPr>
+                <w:noProof/>
+                <w:webHidden/>
+              </w:rPr>
+              <w:fldChar w:fldCharType="separate"/>
+            </w:r>
+            <w:r>
+              <w:rPr>
+                <w:noProof/>
+                <w:webHidden/>
+              </w:rPr>
+              <w:t>11</w:t>
+            </w:r>
+            <w:r>
+              <w:rPr>
+                <w:noProof/>
+                <w:webHidden/>
+              </w:rPr>
+              <w:fldChar w:fldCharType="end"/>
+            </w:r>
+          </w:hyperlink>
+        </w:p>
+        <w:p>
+          <w:pPr>
+            <w:pStyle w:val="TDC2"/>
+            <w:tabs>
+              <w:tab w:val="right" w:leader="dot" w:pos="8828"/>
+            </w:tabs>
+            <w:rPr>
+              <w:rFonts w:asciiTheme="minorHAnsi" w:eastAsiaTheme="minorEastAsia" w:hAnsiTheme="minorHAnsi"/>
+              <w:noProof/>
+              <w:sz w:val="22"/>
+              <w:lang w:val="en-US"/>
+            </w:rPr>
+          </w:pPr>
           <w:hyperlink w:anchor="_Toc39634537" w:history="1">
             <w:r>
               <w:rPr>
                 <w:rStyle w:val="Hipervnculo"/>
                 <w:noProof/>
-                <w:lang w:val="es-CO"/>
-              </w:rPr>
-              <w:t>1) Ajuste API REST</w:t>
+              </w:rPr>
+              <w:t>4.1) MainActivity</w:t>
             </w:r>
             <w:r>
               <w:rPr>
@@ -165,7 +1028,7 @@
                 <w:noProof/>
                 <w:webHidden/>
               </w:rPr>
-              <w:t>2</w:t>
+              <w:t>11</w:t>
             </w:r>
             <w:r>
               <w:rPr>
@@ -194,9 +1057,8 @@
               <w:rPr>
                 <w:rStyle w:val="Hipervnculo"/>
                 <w:noProof/>
-                <w:lang w:val="es-419"/>
-              </w:rPr>
-              <w:t>1.1) updateData.php</w:t>
+              </w:rPr>
+              <w:t>4.2) ActividadActivity</w:t>
             </w:r>
             <w:r>
               <w:rPr>
@@ -237,7 +1099,79 @@
                 <w:noProof/>
                 <w:webHidden/>
               </w:rPr>
-              <w:t>2</w:t>
+              <w:t>11</w:t>
+            </w:r>
+            <w:r>
+              <w:rPr>
+                <w:noProof/>
+                <w:webHidden/>
+              </w:rPr>
+              <w:fldChar w:fldCharType="end"/>
+            </w:r>
+          </w:hyperlink>
+        </w:p>
+        <w:p>
+          <w:pPr>
+            <w:pStyle w:val="TDC1"/>
+            <w:tabs>
+              <w:tab w:val="right" w:leader="dot" w:pos="8828"/>
+            </w:tabs>
+            <w:rPr>
+              <w:rFonts w:asciiTheme="minorHAnsi" w:eastAsiaTheme="minorEastAsia" w:hAnsiTheme="minorHAnsi"/>
+              <w:noProof/>
+              <w:sz w:val="22"/>
+              <w:lang w:val="en-US"/>
+            </w:rPr>
+          </w:pPr>
+          <w:hyperlink w:anchor="_Toc39634539" w:history="1">
+            <w:r>
+              <w:rPr>
+                <w:rStyle w:val="Hipervnculo"/>
+                <w:rFonts w:eastAsia="Times New Roman"/>
+                <w:noProof/>
+              </w:rPr>
+              <w:t>5) EU Profesores Prototipo</w:t>
+            </w:r>
+            <w:r>
+              <w:rPr>
+                <w:noProof/>
+                <w:webHidden/>
+              </w:rPr>
+              <w:tab/>
+            </w:r>
+            <w:r>
+              <w:rPr>
+                <w:noProof/>
+                <w:webHidden/>
+              </w:rPr>
+              <w:fldChar w:fldCharType="begin"/>
+            </w:r>
+            <w:r>
+              <w:rPr>
+                <w:noProof/>
+                <w:webHidden/>
+              </w:rPr>
+              <w:instrText xml:space="preserve"> PAGEREF _Toc39634539 \h </w:instrText>
+            </w:r>
+            <w:r>
+              <w:rPr>
+                <w:noProof/>
+                <w:webHidden/>
+              </w:rPr>
+            </w:r>
+            <w:r>
+              <w:rPr>
+                <w:noProof/>
+                <w:webHidden/>
+              </w:rPr>
+              <w:fldChar w:fldCharType="separate"/>
+            </w:r>
+            <w:r>
+              <w:rPr>
+                <w:noProof/>
+                <w:webHidden/>
+              </w:rPr>
+              <w:t>12</w:t>
             </w:r>
             <w:r>
               <w:rPr>
@@ -261,14 +1195,13 @@
               <w:lang w:val="en-US"/>
             </w:rPr>
           </w:pPr>
-          <w:hyperlink w:anchor="_Toc39634539" w:history="1">
+          <w:hyperlink w:anchor="_Toc39634540" w:history="1">
             <w:r>
               <w:rPr>
                 <w:rStyle w:val="Hipervnculo"/>
                 <w:noProof/>
-                <w:lang w:val="es-419"/>
-              </w:rPr>
-              <w:t>1.2) postData.php</w:t>
+              </w:rPr>
+              <w:t>5.1) MainActivity</w:t>
             </w:r>
             <w:r>
               <w:rPr>
@@ -289,7 +1222,7 @@
                 <w:noProof/>
                 <w:webHidden/>
               </w:rPr>
-              <w:instrText xml:space="preserve"> PAGEREF _Toc39634539 \h </w:instrText>
+              <w:instrText xml:space="preserve"> PAGEREF _Toc39634540 \h </w:instrText>
             </w:r>
             <w:r>
               <w:rPr>
@@ -309,7 +1242,7 @@
                 <w:noProof/>
                 <w:webHidden/>
               </w:rPr>
-              <w:t>5</w:t>
+              <w:t>12</w:t>
             </w:r>
             <w:r>
               <w:rPr>
@@ -322,79 +1255,7 @@
         </w:p>
         <w:p>
           <w:pPr>
-            <w:pStyle w:val="TDC1"/>
-            <w:tabs>
-              <w:tab w:val="right" w:leader="dot" w:pos="8828"/>
-            </w:tabs>
-            <w:rPr>
-              <w:rFonts w:asciiTheme="minorHAnsi" w:eastAsiaTheme="minorEastAsia" w:hAnsiTheme="minorHAnsi"/>
-              <w:noProof/>
-              <w:sz w:val="22"/>
-              <w:lang w:val="en-US"/>
-            </w:rPr>
-          </w:pPr>
-          <w:hyperlink w:anchor="_Toc39634540" w:history="1">
-            <w:r>
-              <w:rPr>
-                <w:rStyle w:val="Hipervnculo"/>
-                <w:noProof/>
-                <w:lang w:val="es-CO"/>
-              </w:rPr>
-              <w:t>2) Ajuste MariaDB</w:t>
-            </w:r>
-            <w:r>
-              <w:rPr>
-                <w:noProof/>
-                <w:webHidden/>
-              </w:rPr>
-              <w:tab/>
-            </w:r>
-            <w:r>
-              <w:rPr>
-                <w:noProof/>
-                <w:webHidden/>
-              </w:rPr>
-              <w:fldChar w:fldCharType="begin"/>
-            </w:r>
-            <w:r>
-              <w:rPr>
-                <w:noProof/>
-                <w:webHidden/>
-              </w:rPr>
-              <w:instrText xml:space="preserve"> PAGEREF _Toc39634540 \h </w:instrText>
-            </w:r>
-            <w:r>
-              <w:rPr>
-                <w:noProof/>
-                <w:webHidden/>
-              </w:rPr>
-            </w:r>
-            <w:r>
-              <w:rPr>
-                <w:noProof/>
-                <w:webHidden/>
-              </w:rPr>
-              <w:fldChar w:fldCharType="separate"/>
-            </w:r>
-            <w:r>
-              <w:rPr>
-                <w:noProof/>
-                <w:webHidden/>
-              </w:rPr>
-              <w:t>7</w:t>
-            </w:r>
-            <w:r>
-              <w:rPr>
-                <w:noProof/>
-                <w:webHidden/>
-              </w:rPr>
-              <w:fldChar w:fldCharType="end"/>
-            </w:r>
-          </w:hyperlink>
-        </w:p>
-        <w:p>
-          <w:pPr>
-            <w:pStyle w:val="TDC1"/>
+            <w:pStyle w:val="TDC2"/>
             <w:tabs>
               <w:tab w:val="right" w:leader="dot" w:pos="8828"/>
             </w:tabs>
@@ -409,10 +1270,9 @@
             <w:r>
               <w:rPr>
                 <w:rStyle w:val="Hipervnculo"/>
-                <w:rFonts w:eastAsia="Times New Roman"/>
-                <w:noProof/>
-              </w:rPr>
-              <w:t>3) ConexionApiRest</w:t>
+                <w:noProof/>
+              </w:rPr>
+              <w:t>5.2) SesionActivity</w:t>
             </w:r>
             <w:r>
               <w:rPr>
@@ -453,7 +1313,7 @@
                 <w:noProof/>
                 <w:webHidden/>
               </w:rPr>
-              <w:t>8</w:t>
+              <w:t>13</w:t>
             </w:r>
             <w:r>
               <w:rPr>
@@ -481,10 +1341,9 @@
             <w:r>
               <w:rPr>
                 <w:rStyle w:val="Hipervnculo"/>
-                <w:rFonts w:eastAsia="Times New Roman"/>
-                <w:noProof/>
-              </w:rPr>
-              <w:t>3.1) Constructor</w:t>
+                <w:noProof/>
+              </w:rPr>
+              <w:t>5.3) NewSesionActivity</w:t>
             </w:r>
             <w:r>
               <w:rPr>
@@ -525,7 +1384,7 @@
                 <w:noProof/>
                 <w:webHidden/>
               </w:rPr>
-              <w:t>8</w:t>
+              <w:t>16</w:t>
             </w:r>
             <w:r>
               <w:rPr>
@@ -553,10 +1412,9 @@
             <w:r>
               <w:rPr>
                 <w:rStyle w:val="Hipervnculo"/>
-                <w:rFonts w:eastAsia="Times New Roman"/>
-                <w:noProof/>
-              </w:rPr>
-              <w:t>3.2) getData</w:t>
+                <w:noProof/>
+              </w:rPr>
+              <w:t>5.4) ActividadActivity</w:t>
             </w:r>
             <w:r>
               <w:rPr>
@@ -597,295 +1455,7 @@
                 <w:noProof/>
                 <w:webHidden/>
               </w:rPr>
-              <w:t>8</w:t>
-            </w:r>
-            <w:r>
-              <w:rPr>
-                <w:noProof/>
-                <w:webHidden/>
-              </w:rPr>
-              <w:fldChar w:fldCharType="end"/>
-            </w:r>
-          </w:hyperlink>
-        </w:p>
-        <w:p>
-          <w:pPr>
-            <w:pStyle w:val="TDC2"/>
-            <w:tabs>
-              <w:tab w:val="right" w:leader="dot" w:pos="8828"/>
-            </w:tabs>
-            <w:rPr>
-              <w:rFonts w:asciiTheme="minorHAnsi" w:eastAsiaTheme="minorEastAsia" w:hAnsiTheme="minorHAnsi"/>
-              <w:noProof/>
-              <w:sz w:val="22"/>
-              <w:lang w:val="en-US"/>
-            </w:rPr>
-          </w:pPr>
-          <w:hyperlink w:anchor="_Toc39634544" w:history="1">
-            <w:r>
-              <w:rPr>
-                <w:rStyle w:val="Hipervnculo"/>
-                <w:rFonts w:eastAsia="Times New Roman"/>
-                <w:noProof/>
-              </w:rPr>
-              <w:t>3.3) setData</w:t>
-            </w:r>
-            <w:r>
-              <w:rPr>
-                <w:noProof/>
-                <w:webHidden/>
-              </w:rPr>
-              <w:tab/>
-            </w:r>
-            <w:r>
-              <w:rPr>
-                <w:noProof/>
-                <w:webHidden/>
-              </w:rPr>
-              <w:fldChar w:fldCharType="begin"/>
-            </w:r>
-            <w:r>
-              <w:rPr>
-                <w:noProof/>
-                <w:webHidden/>
-              </w:rPr>
-              <w:instrText xml:space="preserve"> PAGEREF _Toc39634544 \h </w:instrText>
-            </w:r>
-            <w:r>
-              <w:rPr>
-                <w:noProof/>
-                <w:webHidden/>
-              </w:rPr>
-            </w:r>
-            <w:r>
-              <w:rPr>
-                <w:noProof/>
-                <w:webHidden/>
-              </w:rPr>
-              <w:fldChar w:fldCharType="separate"/>
-            </w:r>
-            <w:r>
-              <w:rPr>
-                <w:noProof/>
-                <w:webHidden/>
-              </w:rPr>
-              <w:t>9</w:t>
-            </w:r>
-            <w:r>
-              <w:rPr>
-                <w:noProof/>
-                <w:webHidden/>
-              </w:rPr>
-              <w:fldChar w:fldCharType="end"/>
-            </w:r>
-          </w:hyperlink>
-        </w:p>
-        <w:p>
-          <w:pPr>
-            <w:pStyle w:val="TDC2"/>
-            <w:tabs>
-              <w:tab w:val="right" w:leader="dot" w:pos="8828"/>
-            </w:tabs>
-            <w:rPr>
-              <w:rFonts w:asciiTheme="minorHAnsi" w:eastAsiaTheme="minorEastAsia" w:hAnsiTheme="minorHAnsi"/>
-              <w:noProof/>
-              <w:sz w:val="22"/>
-              <w:lang w:val="en-US"/>
-            </w:rPr>
-          </w:pPr>
-          <w:hyperlink w:anchor="_Toc39634545" w:history="1">
-            <w:r>
-              <w:rPr>
-                <w:rStyle w:val="Hipervnculo"/>
-                <w:rFonts w:eastAsia="Times New Roman"/>
-                <w:noProof/>
-              </w:rPr>
-              <w:t>3.4) updateData</w:t>
-            </w:r>
-            <w:r>
-              <w:rPr>
-                <w:noProof/>
-                <w:webHidden/>
-              </w:rPr>
-              <w:tab/>
-            </w:r>
-            <w:r>
-              <w:rPr>
-                <w:noProof/>
-                <w:webHidden/>
-              </w:rPr>
-              <w:fldChar w:fldCharType="begin"/>
-            </w:r>
-            <w:r>
-              <w:rPr>
-                <w:noProof/>
-                <w:webHidden/>
-              </w:rPr>
-              <w:instrText xml:space="preserve"> PAGEREF _Toc39634545 \h </w:instrText>
-            </w:r>
-            <w:r>
-              <w:rPr>
-                <w:noProof/>
-                <w:webHidden/>
-              </w:rPr>
-            </w:r>
-            <w:r>
-              <w:rPr>
-                <w:noProof/>
-                <w:webHidden/>
-              </w:rPr>
-              <w:fldChar w:fldCharType="separate"/>
-            </w:r>
-            <w:r>
-              <w:rPr>
-                <w:noProof/>
-                <w:webHidden/>
-              </w:rPr>
-              <w:t>9</w:t>
-            </w:r>
-            <w:r>
-              <w:rPr>
-                <w:noProof/>
-                <w:webHidden/>
-              </w:rPr>
-              <w:fldChar w:fldCharType="end"/>
-            </w:r>
-          </w:hyperlink>
-        </w:p>
-        <w:p>
-          <w:pPr>
-            <w:pStyle w:val="TDC2"/>
-            <w:tabs>
-              <w:tab w:val="right" w:leader="dot" w:pos="8828"/>
-            </w:tabs>
-            <w:rPr>
-              <w:rFonts w:asciiTheme="minorHAnsi" w:eastAsiaTheme="minorEastAsia" w:hAnsiTheme="minorHAnsi"/>
-              <w:noProof/>
-              <w:sz w:val="22"/>
-              <w:lang w:val="en-US"/>
-            </w:rPr>
-          </w:pPr>
-          <w:hyperlink w:anchor="_Toc39634546" w:history="1">
-            <w:r>
-              <w:rPr>
-                <w:rStyle w:val="Hipervnculo"/>
-                <w:rFonts w:eastAsia="Times New Roman"/>
-                <w:noProof/>
-              </w:rPr>
-              <w:t>3.5) downloadData</w:t>
-            </w:r>
-            <w:r>
-              <w:rPr>
-                <w:noProof/>
-                <w:webHidden/>
-              </w:rPr>
-              <w:tab/>
-            </w:r>
-            <w:r>
-              <w:rPr>
-                <w:noProof/>
-                <w:webHidden/>
-              </w:rPr>
-              <w:fldChar w:fldCharType="begin"/>
-            </w:r>
-            <w:r>
-              <w:rPr>
-                <w:noProof/>
-                <w:webHidden/>
-              </w:rPr>
-              <w:instrText xml:space="preserve"> PAGEREF _Toc39634546 \h </w:instrText>
-            </w:r>
-            <w:r>
-              <w:rPr>
-                <w:noProof/>
-                <w:webHidden/>
-              </w:rPr>
-            </w:r>
-            <w:r>
-              <w:rPr>
-                <w:noProof/>
-                <w:webHidden/>
-              </w:rPr>
-              <w:fldChar w:fldCharType="separate"/>
-            </w:r>
-            <w:r>
-              <w:rPr>
-                <w:noProof/>
-                <w:webHidden/>
-              </w:rPr>
-              <w:t>9</w:t>
-            </w:r>
-            <w:r>
-              <w:rPr>
-                <w:noProof/>
-                <w:webHidden/>
-              </w:rPr>
-              <w:fldChar w:fldCharType="end"/>
-            </w:r>
-          </w:hyperlink>
-        </w:p>
-        <w:p>
-          <w:pPr>
-            <w:pStyle w:val="TDC2"/>
-            <w:tabs>
-              <w:tab w:val="right" w:leader="dot" w:pos="8828"/>
-            </w:tabs>
-            <w:rPr>
-              <w:rFonts w:asciiTheme="minorHAnsi" w:eastAsiaTheme="minorEastAsia" w:hAnsiTheme="minorHAnsi"/>
-              <w:noProof/>
-              <w:sz w:val="22"/>
-              <w:lang w:val="en-US"/>
-            </w:rPr>
-          </w:pPr>
-          <w:hyperlink w:anchor="_Toc39634547" w:history="1">
-            <w:r>
-              <w:rPr>
-                <w:rStyle w:val="Hipervnculo"/>
-                <w:rFonts w:eastAsia="Times New Roman"/>
-                <w:noProof/>
-              </w:rPr>
-              <w:t>3.6) setHttps</w:t>
-            </w:r>
-            <w:r>
-              <w:rPr>
-                <w:noProof/>
-                <w:webHidden/>
-              </w:rPr>
-              <w:tab/>
-            </w:r>
-            <w:r>
-              <w:rPr>
-                <w:noProof/>
-                <w:webHidden/>
-              </w:rPr>
-              <w:fldChar w:fldCharType="begin"/>
-            </w:r>
-            <w:r>
-              <w:rPr>
-                <w:noProof/>
-                <w:webHidden/>
-              </w:rPr>
-              <w:instrText xml:space="preserve"> PAGEREF _Toc39634547 \h </w:instrText>
-            </w:r>
-            <w:r>
-              <w:rPr>
-                <w:noProof/>
-                <w:webHidden/>
-              </w:rPr>
-            </w:r>
-            <w:r>
-              <w:rPr>
-                <w:noProof/>
-                <w:webHidden/>
-              </w:rPr>
-              <w:fldChar w:fldCharType="separate"/>
-            </w:r>
-            <w:r>
-              <w:rPr>
-                <w:noProof/>
-                <w:webHidden/>
-              </w:rPr>
-              <w:t>10</w:t>
+              <w:t>16</w:t>
             </w:r>
             <w:r>
               <w:rPr>
@@ -909,14 +1479,14 @@
               <w:lang w:val="en-US"/>
             </w:rPr>
           </w:pPr>
-          <w:hyperlink w:anchor="_Toc39634548" w:history="1">
+          <w:hyperlink w:anchor="_Toc39634544" w:history="1">
             <w:r>
               <w:rPr>
                 <w:rStyle w:val="Hipervnculo"/>
                 <w:rFonts w:eastAsia="Times New Roman"/>
                 <w:noProof/>
               </w:rPr>
-              <w:t>4) EU Estudiante</w:t>
+              <w:t>Referencias</w:t>
             </w:r>
             <w:r>
               <w:rPr>
@@ -937,7 +1507,7 @@
                 <w:noProof/>
                 <w:webHidden/>
               </w:rPr>
-              <w:instrText xml:space="preserve"> PAGEREF _Toc39634548 \h </w:instrText>
+              <w:instrText xml:space="preserve"> PAGEREF _Toc39634544 \h </w:instrText>
             </w:r>
             <w:r>
               <w:rPr>
@@ -957,577 +1527,7 @@
                 <w:noProof/>
                 <w:webHidden/>
               </w:rPr>
-              <w:t>11</w:t>
-            </w:r>
-            <w:r>
-              <w:rPr>
-                <w:noProof/>
-                <w:webHidden/>
-              </w:rPr>
-              <w:fldChar w:fldCharType="end"/>
-            </w:r>
-          </w:hyperlink>
-        </w:p>
-        <w:p>
-          <w:pPr>
-            <w:pStyle w:val="TDC2"/>
-            <w:tabs>
-              <w:tab w:val="right" w:leader="dot" w:pos="8828"/>
-            </w:tabs>
-            <w:rPr>
-              <w:rFonts w:asciiTheme="minorHAnsi" w:eastAsiaTheme="minorEastAsia" w:hAnsiTheme="minorHAnsi"/>
-              <w:noProof/>
-              <w:sz w:val="22"/>
-              <w:lang w:val="en-US"/>
-            </w:rPr>
-          </w:pPr>
-          <w:hyperlink w:anchor="_Toc39634549" w:history="1">
-            <w:r>
-              <w:rPr>
-                <w:rStyle w:val="Hipervnculo"/>
-                <w:noProof/>
-              </w:rPr>
-              <w:t>4.1) MainActivity</w:t>
-            </w:r>
-            <w:r>
-              <w:rPr>
-                <w:noProof/>
-                <w:webHidden/>
-              </w:rPr>
-              <w:tab/>
-            </w:r>
-            <w:r>
-              <w:rPr>
-                <w:noProof/>
-                <w:webHidden/>
-              </w:rPr>
-              <w:fldChar w:fldCharType="begin"/>
-            </w:r>
-            <w:r>
-              <w:rPr>
-                <w:noProof/>
-                <w:webHidden/>
-              </w:rPr>
-              <w:instrText xml:space="preserve"> PAGEREF _Toc39634549 \h </w:instrText>
-            </w:r>
-            <w:r>
-              <w:rPr>
-                <w:noProof/>
-                <w:webHidden/>
-              </w:rPr>
-            </w:r>
-            <w:r>
-              <w:rPr>
-                <w:noProof/>
-                <w:webHidden/>
-              </w:rPr>
-              <w:fldChar w:fldCharType="separate"/>
-            </w:r>
-            <w:r>
-              <w:rPr>
-                <w:noProof/>
-                <w:webHidden/>
-              </w:rPr>
-              <w:t>11</w:t>
-            </w:r>
-            <w:r>
-              <w:rPr>
-                <w:noProof/>
-                <w:webHidden/>
-              </w:rPr>
-              <w:fldChar w:fldCharType="end"/>
-            </w:r>
-          </w:hyperlink>
-        </w:p>
-        <w:p>
-          <w:pPr>
-            <w:pStyle w:val="TDC2"/>
-            <w:tabs>
-              <w:tab w:val="right" w:leader="dot" w:pos="8828"/>
-            </w:tabs>
-            <w:rPr>
-              <w:rFonts w:asciiTheme="minorHAnsi" w:eastAsiaTheme="minorEastAsia" w:hAnsiTheme="minorHAnsi"/>
-              <w:noProof/>
-              <w:sz w:val="22"/>
-              <w:lang w:val="en-US"/>
-            </w:rPr>
-          </w:pPr>
-          <w:hyperlink w:anchor="_Toc39634550" w:history="1">
-            <w:r>
-              <w:rPr>
-                <w:rStyle w:val="Hipervnculo"/>
-                <w:noProof/>
-              </w:rPr>
-              <w:t>4.2) ActividadActivity</w:t>
-            </w:r>
-            <w:r>
-              <w:rPr>
-                <w:noProof/>
-                <w:webHidden/>
-              </w:rPr>
-              <w:tab/>
-            </w:r>
-            <w:r>
-              <w:rPr>
-                <w:noProof/>
-                <w:webHidden/>
-              </w:rPr>
-              <w:fldChar w:fldCharType="begin"/>
-            </w:r>
-            <w:r>
-              <w:rPr>
-                <w:noProof/>
-                <w:webHidden/>
-              </w:rPr>
-              <w:instrText xml:space="preserve"> PAGEREF _Toc39634550 \h </w:instrText>
-            </w:r>
-            <w:r>
-              <w:rPr>
-                <w:noProof/>
-                <w:webHidden/>
-              </w:rPr>
-            </w:r>
-            <w:r>
-              <w:rPr>
-                <w:noProof/>
-                <w:webHidden/>
-              </w:rPr>
-              <w:fldChar w:fldCharType="separate"/>
-            </w:r>
-            <w:r>
-              <w:rPr>
-                <w:noProof/>
-                <w:webHidden/>
-              </w:rPr>
-              <w:t>11</w:t>
-            </w:r>
-            <w:r>
-              <w:rPr>
-                <w:noProof/>
-                <w:webHidden/>
-              </w:rPr>
-              <w:fldChar w:fldCharType="end"/>
-            </w:r>
-          </w:hyperlink>
-        </w:p>
-        <w:p>
-          <w:pPr>
-            <w:pStyle w:val="TDC1"/>
-            <w:tabs>
-              <w:tab w:val="right" w:leader="dot" w:pos="8828"/>
-            </w:tabs>
-            <w:rPr>
-              <w:rFonts w:asciiTheme="minorHAnsi" w:eastAsiaTheme="minorEastAsia" w:hAnsiTheme="minorHAnsi"/>
-              <w:noProof/>
-              <w:sz w:val="22"/>
-              <w:lang w:val="en-US"/>
-            </w:rPr>
-          </w:pPr>
-          <w:hyperlink w:anchor="_Toc39634551" w:history="1">
-            <w:r>
-              <w:rPr>
-                <w:rStyle w:val="Hipervnculo"/>
-                <w:rFonts w:eastAsia="Times New Roman"/>
-                <w:noProof/>
-              </w:rPr>
-              <w:t>5) EU Profesores Prototipo</w:t>
-            </w:r>
-            <w:r>
-              <w:rPr>
-                <w:noProof/>
-                <w:webHidden/>
-              </w:rPr>
-              <w:tab/>
-            </w:r>
-            <w:r>
-              <w:rPr>
-                <w:noProof/>
-                <w:webHidden/>
-              </w:rPr>
-              <w:fldChar w:fldCharType="begin"/>
-            </w:r>
-            <w:r>
-              <w:rPr>
-                <w:noProof/>
-                <w:webHidden/>
-              </w:rPr>
-              <w:instrText xml:space="preserve"> PAGEREF _Toc39634551 \h </w:instrText>
-            </w:r>
-            <w:r>
-              <w:rPr>
-                <w:noProof/>
-                <w:webHidden/>
-              </w:rPr>
-            </w:r>
-            <w:r>
-              <w:rPr>
-                <w:noProof/>
-                <w:webHidden/>
-              </w:rPr>
-              <w:fldChar w:fldCharType="separate"/>
-            </w:r>
-            <w:r>
-              <w:rPr>
-                <w:noProof/>
-                <w:webHidden/>
-              </w:rPr>
-              <w:t>12</w:t>
-            </w:r>
-            <w:r>
-              <w:rPr>
-                <w:noProof/>
-                <w:webHidden/>
-              </w:rPr>
-              <w:fldChar w:fldCharType="end"/>
-            </w:r>
-          </w:hyperlink>
-        </w:p>
-        <w:p>
-          <w:pPr>
-            <w:pStyle w:val="TDC2"/>
-            <w:tabs>
-              <w:tab w:val="right" w:leader="dot" w:pos="8828"/>
-            </w:tabs>
-            <w:rPr>
-              <w:rFonts w:asciiTheme="minorHAnsi" w:eastAsiaTheme="minorEastAsia" w:hAnsiTheme="minorHAnsi"/>
-              <w:noProof/>
-              <w:sz w:val="22"/>
-              <w:lang w:val="en-US"/>
-            </w:rPr>
-          </w:pPr>
-          <w:hyperlink w:anchor="_Toc39634552" w:history="1">
-            <w:r>
-              <w:rPr>
-                <w:rStyle w:val="Hipervnculo"/>
-                <w:noProof/>
-              </w:rPr>
-              <w:t>5.1) MainActivity</w:t>
-            </w:r>
-            <w:r>
-              <w:rPr>
-                <w:noProof/>
-                <w:webHidden/>
-              </w:rPr>
-              <w:tab/>
-            </w:r>
-            <w:r>
-              <w:rPr>
-                <w:noProof/>
-                <w:webHidden/>
-              </w:rPr>
-              <w:fldChar w:fldCharType="begin"/>
-            </w:r>
-            <w:r>
-              <w:rPr>
-                <w:noProof/>
-                <w:webHidden/>
-              </w:rPr>
-              <w:instrText xml:space="preserve"> PAGEREF _Toc39634552 \h </w:instrText>
-            </w:r>
-            <w:r>
-              <w:rPr>
-                <w:noProof/>
-                <w:webHidden/>
-              </w:rPr>
-            </w:r>
-            <w:r>
-              <w:rPr>
-                <w:noProof/>
-                <w:webHidden/>
-              </w:rPr>
-              <w:fldChar w:fldCharType="separate"/>
-            </w:r>
-            <w:r>
-              <w:rPr>
-                <w:noProof/>
-                <w:webHidden/>
-              </w:rPr>
-              <w:t>12</w:t>
-            </w:r>
-            <w:r>
-              <w:rPr>
-                <w:noProof/>
-                <w:webHidden/>
-              </w:rPr>
-              <w:fldChar w:fldCharType="end"/>
-            </w:r>
-          </w:hyperlink>
-        </w:p>
-        <w:p>
-          <w:pPr>
-            <w:pStyle w:val="TDC2"/>
-            <w:tabs>
-              <w:tab w:val="right" w:leader="dot" w:pos="8828"/>
-            </w:tabs>
-            <w:rPr>
-              <w:rFonts w:asciiTheme="minorHAnsi" w:eastAsiaTheme="minorEastAsia" w:hAnsiTheme="minorHAnsi"/>
-              <w:noProof/>
-              <w:sz w:val="22"/>
-              <w:lang w:val="en-US"/>
-            </w:rPr>
-          </w:pPr>
-          <w:hyperlink w:anchor="_Toc39634553" w:history="1">
-            <w:r>
-              <w:rPr>
-                <w:rStyle w:val="Hipervnculo"/>
-                <w:noProof/>
-              </w:rPr>
-              <w:t>5.2) SesionActivity</w:t>
-            </w:r>
-            <w:r>
-              <w:rPr>
-                <w:noProof/>
-                <w:webHidden/>
-              </w:rPr>
-              <w:tab/>
-            </w:r>
-            <w:r>
-              <w:rPr>
-                <w:noProof/>
-                <w:webHidden/>
-              </w:rPr>
-              <w:fldChar w:fldCharType="begin"/>
-            </w:r>
-            <w:r>
-              <w:rPr>
-                <w:noProof/>
-                <w:webHidden/>
-              </w:rPr>
-              <w:instrText xml:space="preserve"> PAGEREF _Toc39634553 \h </w:instrText>
-            </w:r>
-            <w:r>
-              <w:rPr>
-                <w:noProof/>
-                <w:webHidden/>
-              </w:rPr>
-            </w:r>
-            <w:r>
-              <w:rPr>
-                <w:noProof/>
-                <w:webHidden/>
-              </w:rPr>
-              <w:fldChar w:fldCharType="separate"/>
-            </w:r>
-            <w:r>
-              <w:rPr>
-                <w:noProof/>
-                <w:webHidden/>
-              </w:rPr>
-              <w:t>13</w:t>
-            </w:r>
-            <w:r>
-              <w:rPr>
-                <w:noProof/>
-                <w:webHidden/>
-              </w:rPr>
-              <w:fldChar w:fldCharType="end"/>
-            </w:r>
-          </w:hyperlink>
-        </w:p>
-        <w:p>
-          <w:pPr>
-            <w:pStyle w:val="TDC2"/>
-            <w:tabs>
-              <w:tab w:val="right" w:leader="dot" w:pos="8828"/>
-            </w:tabs>
-            <w:rPr>
-              <w:rFonts w:asciiTheme="minorHAnsi" w:eastAsiaTheme="minorEastAsia" w:hAnsiTheme="minorHAnsi"/>
-              <w:noProof/>
-              <w:sz w:val="22"/>
-              <w:lang w:val="en-US"/>
-            </w:rPr>
-          </w:pPr>
-          <w:hyperlink w:anchor="_Toc39634554" w:history="1">
-            <w:r>
-              <w:rPr>
-                <w:rStyle w:val="Hipervnculo"/>
-                <w:noProof/>
-              </w:rPr>
-              <w:t>5.3) NewSesionActivity</w:t>
-            </w:r>
-            <w:r>
-              <w:rPr>
-                <w:noProof/>
-                <w:webHidden/>
-              </w:rPr>
-              <w:tab/>
-            </w:r>
-            <w:r>
-              <w:rPr>
-                <w:noProof/>
-                <w:webHidden/>
-              </w:rPr>
-              <w:fldChar w:fldCharType="begin"/>
-            </w:r>
-            <w:r>
-              <w:rPr>
-                <w:noProof/>
-                <w:webHidden/>
-              </w:rPr>
-              <w:instrText xml:space="preserve"> PAGEREF _Toc39634554 \h </w:instrText>
-            </w:r>
-            <w:r>
-              <w:rPr>
-                <w:noProof/>
-                <w:webHidden/>
-              </w:rPr>
-            </w:r>
-            <w:r>
-              <w:rPr>
-                <w:noProof/>
-                <w:webHidden/>
-              </w:rPr>
-              <w:fldChar w:fldCharType="separate"/>
-            </w:r>
-            <w:r>
-              <w:rPr>
-                <w:noProof/>
-                <w:webHidden/>
-              </w:rPr>
-              <w:t>16</w:t>
-            </w:r>
-            <w:r>
-              <w:rPr>
-                <w:noProof/>
-                <w:webHidden/>
-              </w:rPr>
-              <w:fldChar w:fldCharType="end"/>
-            </w:r>
-          </w:hyperlink>
-        </w:p>
-        <w:p>
-          <w:pPr>
-            <w:pStyle w:val="TDC2"/>
-            <w:tabs>
-              <w:tab w:val="right" w:leader="dot" w:pos="8828"/>
-            </w:tabs>
-            <w:rPr>
-              <w:rFonts w:asciiTheme="minorHAnsi" w:eastAsiaTheme="minorEastAsia" w:hAnsiTheme="minorHAnsi"/>
-              <w:noProof/>
-              <w:sz w:val="22"/>
-              <w:lang w:val="en-US"/>
-            </w:rPr>
-          </w:pPr>
-          <w:hyperlink w:anchor="_Toc39634555" w:history="1">
-            <w:r>
-              <w:rPr>
-                <w:rStyle w:val="Hipervnculo"/>
-                <w:noProof/>
-              </w:rPr>
-              <w:t>5.4) ActividadActivity</w:t>
-            </w:r>
-            <w:r>
-              <w:rPr>
-                <w:noProof/>
-                <w:webHidden/>
-              </w:rPr>
-              <w:tab/>
-            </w:r>
-            <w:r>
-              <w:rPr>
-                <w:noProof/>
-                <w:webHidden/>
-              </w:rPr>
-              <w:fldChar w:fldCharType="begin"/>
-            </w:r>
-            <w:r>
-              <w:rPr>
-                <w:noProof/>
-                <w:webHidden/>
-              </w:rPr>
-              <w:instrText xml:space="preserve"> PAGEREF _Toc39634555 \h </w:instrText>
-            </w:r>
-            <w:r>
-              <w:rPr>
-                <w:noProof/>
-                <w:webHidden/>
-              </w:rPr>
-            </w:r>
-            <w:r>
-              <w:rPr>
-                <w:noProof/>
-                <w:webHidden/>
-              </w:rPr>
-              <w:fldChar w:fldCharType="separate"/>
-            </w:r>
-            <w:r>
-              <w:rPr>
-                <w:noProof/>
-                <w:webHidden/>
-              </w:rPr>
-              <w:t>16</w:t>
-            </w:r>
-            <w:r>
-              <w:rPr>
-                <w:noProof/>
-                <w:webHidden/>
-              </w:rPr>
-              <w:fldChar w:fldCharType="end"/>
-            </w:r>
-          </w:hyperlink>
-        </w:p>
-        <w:p>
-          <w:pPr>
-            <w:pStyle w:val="TDC1"/>
-            <w:tabs>
-              <w:tab w:val="right" w:leader="dot" w:pos="8828"/>
-            </w:tabs>
-            <w:rPr>
-              <w:rFonts w:asciiTheme="minorHAnsi" w:eastAsiaTheme="minorEastAsia" w:hAnsiTheme="minorHAnsi"/>
-              <w:noProof/>
-              <w:sz w:val="22"/>
-              <w:lang w:val="en-US"/>
-            </w:rPr>
-          </w:pPr>
-          <w:hyperlink w:anchor="_Toc39634556" w:history="1">
-            <w:r>
-              <w:rPr>
-                <w:rStyle w:val="Hipervnculo"/>
-                <w:rFonts w:eastAsia="Times New Roman"/>
-                <w:noProof/>
-              </w:rPr>
-              <w:t>Referencias</w:t>
-            </w:r>
-            <w:r>
-              <w:rPr>
-                <w:noProof/>
-                <w:webHidden/>
-              </w:rPr>
-              <w:tab/>
-            </w:r>
-            <w:r>
-              <w:rPr>
-                <w:noProof/>
-                <w:webHidden/>
-              </w:rPr>
-              <w:fldChar w:fldCharType="begin"/>
-            </w:r>
-            <w:r>
-              <w:rPr>
-                <w:noProof/>
-                <w:webHidden/>
-              </w:rPr>
-              <w:instrText xml:space="preserve"> PAGEREF _Toc39634556 \h </w:instrText>
-            </w:r>
-            <w:r>
-              <w:rPr>
-                <w:noProof/>
-                <w:webHidden/>
-              </w:rPr>
-            </w:r>
-            <w:r>
-              <w:rPr>
-                <w:noProof/>
-                <w:webHidden/>
-              </w:rPr>
-              <w:fldChar w:fldCharType="separate"/>
-            </w:r>
-            <w:r>
-              <w:rPr>
-                <w:noProof/>
-                <w:webHidden/>
-              </w:rPr>
-              <w:t>17</w:t>
+              <w:t>19</w:t>
             </w:r>
             <w:r>
               <w:rPr>
@@ -1581,7 +1581,7 @@
           <w:lang w:val="es-CO"/>
         </w:rPr>
       </w:pPr>
-      <w:bookmarkStart w:id="0" w:name="_Toc39634537"/>
+      <w:bookmarkStart w:id="0" w:name="_Toc39634525"/>
       <w:r>
         <w:rPr>
           <w:lang w:val="es-CO"/>
@@ -1675,7 +1675,7 @@
           <w:lang w:val="es-419"/>
         </w:rPr>
       </w:pPr>
-      <w:bookmarkStart w:id="1" w:name="_Toc39634538"/>
+      <w:bookmarkStart w:id="1" w:name="_Toc39634526"/>
       <w:r>
         <w:rPr>
           <w:lang w:val="es-419"/>
@@ -2685,7 +2685,7 @@
           <w:lang w:val="es-419"/>
         </w:rPr>
       </w:pPr>
-      <w:bookmarkStart w:id="2" w:name="_Toc39634539"/>
+      <w:bookmarkStart w:id="2" w:name="_Toc39634527"/>
       <w:r>
         <w:rPr>
           <w:lang w:val="es-419"/>
@@ -3188,7 +3188,7 @@
           <w:lang w:val="es-CO"/>
         </w:rPr>
       </w:pPr>
-      <w:bookmarkStart w:id="3" w:name="_Toc39634540"/>
+      <w:bookmarkStart w:id="3" w:name="_Toc39634528"/>
       <w:r>
         <w:rPr>
           <w:lang w:val="es-CO"/>
@@ -3255,7 +3255,7 @@
           <w:rFonts w:eastAsia="Times New Roman"/>
         </w:rPr>
       </w:pPr>
-      <w:bookmarkStart w:id="4" w:name="_Toc39634541"/>
+      <w:bookmarkStart w:id="4" w:name="_Toc39634529"/>
       <w:r>
         <w:rPr>
           <w:rFonts w:eastAsia="Times New Roman"/>
@@ -3389,7 +3389,7 @@
           <w:rFonts w:eastAsia="Times New Roman"/>
         </w:rPr>
       </w:pPr>
-      <w:bookmarkStart w:id="5" w:name="_Toc39634542"/>
+      <w:bookmarkStart w:id="5" w:name="_Toc39634530"/>
       <w:r>
         <w:rPr>
           <w:rFonts w:eastAsia="Times New Roman"/>
@@ -3503,7 +3503,7 @@
           <w:rFonts w:eastAsia="Times New Roman"/>
         </w:rPr>
       </w:pPr>
-      <w:bookmarkStart w:id="6" w:name="_Toc39634543"/>
+      <w:bookmarkStart w:id="6" w:name="_Toc39634531"/>
       <w:r>
         <w:rPr>
           <w:rFonts w:eastAsia="Times New Roman"/>
@@ -3739,7 +3739,7 @@
           <w:rFonts w:eastAsia="Times New Roman"/>
         </w:rPr>
       </w:pPr>
-      <w:bookmarkStart w:id="7" w:name="_Toc39634544"/>
+      <w:bookmarkStart w:id="7" w:name="_Toc39634532"/>
       <w:r>
         <w:rPr>
           <w:rFonts w:eastAsia="Times New Roman"/>
@@ -3868,7 +3868,7 @@
           <w:rFonts w:eastAsia="Times New Roman"/>
         </w:rPr>
       </w:pPr>
-      <w:bookmarkStart w:id="8" w:name="_Toc39634545"/>
+      <w:bookmarkStart w:id="8" w:name="_Toc39634533"/>
       <w:r>
         <w:rPr>
           <w:rFonts w:eastAsia="Times New Roman"/>
@@ -3991,7 +3991,7 @@
           <w:rFonts w:eastAsia="Times New Roman"/>
         </w:rPr>
       </w:pPr>
-      <w:bookmarkStart w:id="9" w:name="_Toc39634546"/>
+      <w:bookmarkStart w:id="9" w:name="_Toc39634534"/>
       <w:r>
         <w:rPr>
           <w:rFonts w:eastAsia="Times New Roman"/>
@@ -4087,7 +4087,7 @@
           <w:rFonts w:eastAsia="Times New Roman"/>
         </w:rPr>
       </w:pPr>
-      <w:bookmarkStart w:id="10" w:name="_Toc39634547"/>
+      <w:bookmarkStart w:id="10" w:name="_Toc39634535"/>
       <w:r>
         <w:rPr>
           <w:rFonts w:eastAsia="Times New Roman"/>
@@ -4202,7 +4202,7 @@
           <w:rFonts w:eastAsia="Times New Roman"/>
         </w:rPr>
       </w:pPr>
-      <w:bookmarkStart w:id="11" w:name="_Toc39634548"/>
+      <w:bookmarkStart w:id="11" w:name="_Toc39634536"/>
       <w:r>
         <w:rPr>
           <w:rFonts w:eastAsia="Times New Roman"/>
@@ -4239,7 +4239,7 @@
       <w:pPr>
         <w:pStyle w:val="Ttulo2"/>
       </w:pPr>
-      <w:bookmarkStart w:id="12" w:name="_Toc39634549"/>
+      <w:bookmarkStart w:id="12" w:name="_Toc39634537"/>
       <w:r>
         <w:t xml:space="preserve">4.1) </w:t>
       </w:r>
@@ -4255,7 +4255,7 @@
       <w:pPr>
         <w:pStyle w:val="Ttulo2"/>
       </w:pPr>
-      <w:bookmarkStart w:id="13" w:name="_Toc39634550"/>
+      <w:bookmarkStart w:id="13" w:name="_Toc39634538"/>
       <w:r>
         <w:t xml:space="preserve">4.2) </w:t>
       </w:r>
@@ -4267,6 +4267,33 @@
       <w:proofErr w:type="spellEnd"/>
     </w:p>
     <w:p>
+      <w:pPr>
+        <w:pStyle w:val="Prrafodelista"/>
+        <w:numPr>
+          <w:ilvl w:val="0"/>
+          <w:numId w:val="6"/>
+        </w:numPr>
+        <w:jc w:val="both"/>
+        <w:rPr>
+          <w:rFonts w:eastAsia="Times New Roman" w:cs="Times New Roman"/>
+          <w:snapToGrid w:val="0"/>
+          <w:color w:val="000000"/>
+          <w:w w:val="0"/>
+          <w:sz w:val="0"/>
+          <w:szCs w:val="0"/>
+          <w:u w:color="000000"/>
+          <w:bdr w:val="none" w:sz="0" w:space="0" w:color="000000"/>
+          <w:shd w:val="clear" w:color="000000" w:fill="000000"/>
+          <w:lang w:val="x-none" w:eastAsia="x-none" w:bidi="x-none"/>
+        </w:rPr>
+      </w:pPr>
+    </w:p>
+    <w:p>
+      <w:pPr>
+        <w:jc w:val="center"/>
+      </w:pPr>
+    </w:p>
+    <w:p>
       <w:r>
         <w:br w:type="page"/>
       </w:r>
@@ -4278,7 +4305,7 @@
           <w:rFonts w:eastAsia="Times New Roman"/>
         </w:rPr>
       </w:pPr>
-      <w:bookmarkStart w:id="14" w:name="_Toc39634551"/>
+      <w:bookmarkStart w:id="14" w:name="_Toc39634539"/>
       <w:r>
         <w:rPr>
           <w:rFonts w:eastAsia="Times New Roman"/>
@@ -4331,7 +4358,7 @@
       <w:pPr>
         <w:pStyle w:val="Ttulo2"/>
       </w:pPr>
-      <w:bookmarkStart w:id="15" w:name="_Toc39634552"/>
+      <w:bookmarkStart w:id="15" w:name="_Toc39634540"/>
       <w:r>
         <w:t xml:space="preserve">5.1) </w:t>
       </w:r>
@@ -4601,7 +4628,7 @@
       <w:pPr>
         <w:pStyle w:val="Ttulo2"/>
       </w:pPr>
-      <w:bookmarkStart w:id="16" w:name="_Toc39634553"/>
+      <w:bookmarkStart w:id="16" w:name="_Toc39634541"/>
       <w:r>
         <w:t xml:space="preserve">5.2) </w:t>
       </w:r>
@@ -5226,7 +5253,7 @@
           <w:lang w:val="en-US"/>
         </w:rPr>
         <w:drawing>
-          <wp:inline distT="0" distB="0" distL="0" distR="0" wp14:anchorId="05D2FCAF" wp14:editId="0A347CE0">
+          <wp:inline distT="0" distB="0" distL="0" distR="0" wp14:anchorId="35D885B1" wp14:editId="4E8DA36D">
             <wp:extent cx="3756660" cy="2124075"/>
             <wp:effectExtent l="0" t="0" r="0" b="9525"/>
             <wp:docPr id="2" name="Imagen 2"/>
@@ -5270,53 +5297,29 @@
     <w:p>
       <w:pPr>
         <w:pStyle w:val="Ttulo2"/>
-        <w:rPr>
-          <w:lang w:val="en-US"/>
-        </w:rPr>
-      </w:pPr>
-      <w:bookmarkStart w:id="18" w:name="_Toc39634554"/>
-      <w:r>
-        <w:rPr>
-          <w:lang w:val="en-US"/>
-        </w:rPr>
+      </w:pPr>
+      <w:bookmarkStart w:id="18" w:name="_Toc39634542"/>
+      <w:r>
         <w:t xml:space="preserve">5.3) </w:t>
       </w:r>
       <w:proofErr w:type="spellStart"/>
       <w:r>
-        <w:rPr>
-          <w:lang w:val="en-US"/>
-        </w:rPr>
         <w:t>NewSesionActivity</w:t>
       </w:r>
       <w:bookmarkEnd w:id="18"/>
       <w:proofErr w:type="spellEnd"/>
     </w:p>
-    <w:p>
-      <w:pPr>
-        <w:rPr>
-          <w:lang w:val="en-US"/>
-        </w:rPr>
-      </w:pPr>
-    </w:p>
+    <w:p/>
     <w:p>
       <w:pPr>
         <w:pStyle w:val="Ttulo2"/>
-        <w:rPr>
-          <w:lang w:val="en-US"/>
-        </w:rPr>
-      </w:pPr>
-      <w:bookmarkStart w:id="19" w:name="_Toc39634555"/>
-      <w:r>
-        <w:rPr>
-          <w:lang w:val="en-US"/>
-        </w:rPr>
+      </w:pPr>
+      <w:bookmarkStart w:id="19" w:name="_Toc39634543"/>
+      <w:r>
         <w:t xml:space="preserve">5.4) </w:t>
       </w:r>
       <w:proofErr w:type="spellStart"/>
       <w:r>
-        <w:rPr>
-          <w:lang w:val="en-US"/>
-        </w:rPr>
         <w:t>ActividadActivity</w:t>
       </w:r>
       <w:bookmarkEnd w:id="19"/>
@@ -5324,14 +5327,464 @@
     </w:p>
     <w:p>
       <w:pPr>
-        <w:rPr>
+        <w:jc w:val="both"/>
+      </w:pPr>
+      <w:r>
+        <w:t xml:space="preserve">Se encarga de mostrar la lista de actividades que tiene una sesión en específico, solo se muestra la información sin botones, entonces en primer lugar se crean las variables necesarias como las listas de actividades y el </w:t>
+      </w:r>
+      <w:proofErr w:type="spellStart"/>
+      <w:r>
+        <w:t>RecyclerView</w:t>
+      </w:r>
+      <w:proofErr w:type="spellEnd"/>
+      <w:r>
+        <w:t xml:space="preserve"> y el </w:t>
+      </w:r>
+      <w:proofErr w:type="spellStart"/>
+      <w:r>
+        <w:t>idSesion</w:t>
+      </w:r>
+      <w:proofErr w:type="spellEnd"/>
+      <w:r>
+        <w:t xml:space="preserve"> que se utilizará:</w:t>
+      </w:r>
+    </w:p>
+    <w:p>
+      <w:pPr>
+        <w:jc w:val="center"/>
+      </w:pPr>
+      <w:r>
+        <w:rPr>
+          <w:noProof/>
           <w:lang w:val="en-US"/>
         </w:rPr>
-      </w:pPr>
-      <w:r>
-        <w:rPr>
+        <w:drawing>
+          <wp:inline distT="0" distB="0" distL="0" distR="0" wp14:anchorId="11226C47" wp14:editId="46164F54">
+            <wp:extent cx="2781300" cy="580057"/>
+            <wp:effectExtent l="0" t="0" r="0" b="0"/>
+            <wp:docPr id="14" name="Imagen 14"/>
+            <wp:cNvGraphicFramePr>
+              <a:graphicFrameLocks xmlns:a="http://schemas.openxmlformats.org/drawingml/2006/main" noChangeAspect="1"/>
+            </wp:cNvGraphicFramePr>
+            <a:graphic xmlns:a="http://schemas.openxmlformats.org/drawingml/2006/main">
+              <a:graphicData uri="http://schemas.openxmlformats.org/drawingml/2006/picture">
+                <pic:pic xmlns:pic="http://schemas.openxmlformats.org/drawingml/2006/picture">
+                  <pic:nvPicPr>
+                    <pic:cNvPr id="1" name=""/>
+                    <pic:cNvPicPr/>
+                  </pic:nvPicPr>
+                  <pic:blipFill>
+                    <a:blip r:embed="rId41"/>
+                    <a:stretch>
+                      <a:fillRect/>
+                    </a:stretch>
+                  </pic:blipFill>
+                  <pic:spPr>
+                    <a:xfrm>
+                      <a:off x="0" y="0"/>
+                      <a:ext cx="2821080" cy="588353"/>
+                    </a:xfrm>
+                    <a:prstGeom prst="rect">
+                      <a:avLst/>
+                    </a:prstGeom>
+                  </pic:spPr>
+                </pic:pic>
+              </a:graphicData>
+            </a:graphic>
+          </wp:inline>
+        </w:drawing>
+      </w:r>
+    </w:p>
+    <w:p>
+      <w:pPr>
+        <w:jc w:val="both"/>
+      </w:pPr>
+      <w:r>
+        <w:t xml:space="preserve">Luego en el </w:t>
+      </w:r>
+      <w:proofErr w:type="spellStart"/>
+      <w:proofErr w:type="gramStart"/>
+      <w:r>
+        <w:t>onCreate</w:t>
+      </w:r>
+      <w:proofErr w:type="spellEnd"/>
+      <w:r>
+        <w:t>(</w:t>
+      </w:r>
+      <w:proofErr w:type="gramEnd"/>
+      <w:r>
+        <w:t>) se hace las asignaciones e inicializaciones:</w:t>
+      </w:r>
+    </w:p>
+    <w:p>
+      <w:pPr>
+        <w:jc w:val="center"/>
+      </w:pPr>
+      <w:r>
+        <w:rPr>
+          <w:noProof/>
           <w:lang w:val="en-US"/>
         </w:rPr>
+        <w:drawing>
+          <wp:inline distT="0" distB="0" distL="0" distR="0" wp14:anchorId="5DBFD7EE" wp14:editId="121C16A3">
+            <wp:extent cx="4762500" cy="1375725"/>
+            <wp:effectExtent l="0" t="0" r="0" b="0"/>
+            <wp:docPr id="15" name="Imagen 15"/>
+            <wp:cNvGraphicFramePr>
+              <a:graphicFrameLocks xmlns:a="http://schemas.openxmlformats.org/drawingml/2006/main" noChangeAspect="1"/>
+            </wp:cNvGraphicFramePr>
+            <a:graphic xmlns:a="http://schemas.openxmlformats.org/drawingml/2006/main">
+              <a:graphicData uri="http://schemas.openxmlformats.org/drawingml/2006/picture">
+                <pic:pic xmlns:pic="http://schemas.openxmlformats.org/drawingml/2006/picture">
+                  <pic:nvPicPr>
+                    <pic:cNvPr id="1" name=""/>
+                    <pic:cNvPicPr/>
+                  </pic:nvPicPr>
+                  <pic:blipFill>
+                    <a:blip r:embed="rId42"/>
+                    <a:stretch>
+                      <a:fillRect/>
+                    </a:stretch>
+                  </pic:blipFill>
+                  <pic:spPr>
+                    <a:xfrm>
+                      <a:off x="0" y="0"/>
+                      <a:ext cx="4801479" cy="1386985"/>
+                    </a:xfrm>
+                    <a:prstGeom prst="rect">
+                      <a:avLst/>
+                    </a:prstGeom>
+                  </pic:spPr>
+                </pic:pic>
+              </a:graphicData>
+            </a:graphic>
+          </wp:inline>
+        </w:drawing>
+      </w:r>
+    </w:p>
+    <w:p>
+      <w:pPr>
+        <w:jc w:val="both"/>
+      </w:pPr>
+      <w:r>
+        <w:t xml:space="preserve">Como ya se ha hecho anteriormente, el método consultar se encargará de llenar la lista con los registros de la base de datos que cumplan con la condición de que el ID de sesión sea igual al </w:t>
+      </w:r>
+      <w:proofErr w:type="spellStart"/>
+      <w:r>
+        <w:t>idSesion</w:t>
+      </w:r>
+      <w:proofErr w:type="spellEnd"/>
+      <w:r>
+        <w:t>:</w:t>
+      </w:r>
+    </w:p>
+    <w:p>
+      <w:pPr>
+        <w:jc w:val="center"/>
+      </w:pPr>
+      <w:r>
+        <w:rPr>
+          <w:noProof/>
+          <w:lang w:val="en-US"/>
+        </w:rPr>
+        <w:lastRenderedPageBreak/>
+        <w:drawing>
+          <wp:inline distT="0" distB="0" distL="0" distR="0" wp14:anchorId="4EB500CF" wp14:editId="10D8DDBB">
+            <wp:extent cx="4465320" cy="2421115"/>
+            <wp:effectExtent l="0" t="0" r="0" b="0"/>
+            <wp:docPr id="19" name="Imagen 19"/>
+            <wp:cNvGraphicFramePr>
+              <a:graphicFrameLocks xmlns:a="http://schemas.openxmlformats.org/drawingml/2006/main" noChangeAspect="1"/>
+            </wp:cNvGraphicFramePr>
+            <a:graphic xmlns:a="http://schemas.openxmlformats.org/drawingml/2006/main">
+              <a:graphicData uri="http://schemas.openxmlformats.org/drawingml/2006/picture">
+                <pic:pic xmlns:pic="http://schemas.openxmlformats.org/drawingml/2006/picture">
+                  <pic:nvPicPr>
+                    <pic:cNvPr id="1" name=""/>
+                    <pic:cNvPicPr/>
+                  </pic:nvPicPr>
+                  <pic:blipFill>
+                    <a:blip r:embed="rId43"/>
+                    <a:stretch>
+                      <a:fillRect/>
+                    </a:stretch>
+                  </pic:blipFill>
+                  <pic:spPr>
+                    <a:xfrm>
+                      <a:off x="0" y="0"/>
+                      <a:ext cx="4477646" cy="2427798"/>
+                    </a:xfrm>
+                    <a:prstGeom prst="rect">
+                      <a:avLst/>
+                    </a:prstGeom>
+                  </pic:spPr>
+                </pic:pic>
+              </a:graphicData>
+            </a:graphic>
+          </wp:inline>
+        </w:drawing>
+      </w:r>
+    </w:p>
+    <w:p>
+      <w:pPr>
+        <w:jc w:val="both"/>
+      </w:pPr>
+      <w:r>
+        <w:t xml:space="preserve">Solo se tiene un objeto demás en la lista que es el icono para expandir o colapsar la tarjeta para ver u ocultar, respectivamente, los recursos de la actividad, por lo que cumple que están todos los objetos de la </w:t>
+      </w:r>
+      <w:proofErr w:type="spellStart"/>
+      <w:r>
+        <w:t>CardView</w:t>
+      </w:r>
+      <w:proofErr w:type="spellEnd"/>
+      <w:r>
+        <w:t>:</w:t>
+      </w:r>
+    </w:p>
+    <w:p>
+      <w:pPr>
+        <w:jc w:val="center"/>
+      </w:pPr>
+      <w:r>
+        <w:rPr>
+          <w:noProof/>
+          <w:lang w:val="en-US"/>
+        </w:rPr>
+        <w:drawing>
+          <wp:inline distT="0" distB="0" distL="0" distR="0" wp14:anchorId="7EBAAA3D" wp14:editId="7ED799C2">
+            <wp:extent cx="2110740" cy="992468"/>
+            <wp:effectExtent l="0" t="0" r="3810" b="0"/>
+            <wp:docPr id="22" name="Imagen 22"/>
+            <wp:cNvGraphicFramePr>
+              <a:graphicFrameLocks xmlns:a="http://schemas.openxmlformats.org/drawingml/2006/main" noChangeAspect="1"/>
+            </wp:cNvGraphicFramePr>
+            <a:graphic xmlns:a="http://schemas.openxmlformats.org/drawingml/2006/main">
+              <a:graphicData uri="http://schemas.openxmlformats.org/drawingml/2006/picture">
+                <pic:pic xmlns:pic="http://schemas.openxmlformats.org/drawingml/2006/picture">
+                  <pic:nvPicPr>
+                    <pic:cNvPr id="1" name=""/>
+                    <pic:cNvPicPr/>
+                  </pic:nvPicPr>
+                  <pic:blipFill>
+                    <a:blip r:embed="rId44"/>
+                    <a:stretch>
+                      <a:fillRect/>
+                    </a:stretch>
+                  </pic:blipFill>
+                  <pic:spPr>
+                    <a:xfrm>
+                      <a:off x="0" y="0"/>
+                      <a:ext cx="2120935" cy="997262"/>
+                    </a:xfrm>
+                    <a:prstGeom prst="rect">
+                      <a:avLst/>
+                    </a:prstGeom>
+                  </pic:spPr>
+                </pic:pic>
+              </a:graphicData>
+            </a:graphic>
+          </wp:inline>
+        </w:drawing>
+      </w:r>
+    </w:p>
+    <w:p>
+      <w:pPr>
+        <w:jc w:val="both"/>
+      </w:pPr>
+      <w:r>
+        <w:t>Y la clase que nos ayuda para crear una lista con todos estos objetos:</w:t>
+      </w:r>
+    </w:p>
+    <w:p>
+      <w:pPr>
+        <w:jc w:val="center"/>
+      </w:pPr>
+      <w:r>
+        <w:rPr>
+          <w:noProof/>
+          <w:lang w:val="en-US"/>
+        </w:rPr>
+        <w:drawing>
+          <wp:inline distT="0" distB="0" distL="0" distR="0" wp14:anchorId="53E6CEF9" wp14:editId="1F5486C2">
+            <wp:extent cx="4724400" cy="1613822"/>
+            <wp:effectExtent l="0" t="0" r="0" b="5715"/>
+            <wp:docPr id="26" name="Imagen 26"/>
+            <wp:cNvGraphicFramePr>
+              <a:graphicFrameLocks xmlns:a="http://schemas.openxmlformats.org/drawingml/2006/main" noChangeAspect="1"/>
+            </wp:cNvGraphicFramePr>
+            <a:graphic xmlns:a="http://schemas.openxmlformats.org/drawingml/2006/main">
+              <a:graphicData uri="http://schemas.openxmlformats.org/drawingml/2006/picture">
+                <pic:pic xmlns:pic="http://schemas.openxmlformats.org/drawingml/2006/picture">
+                  <pic:nvPicPr>
+                    <pic:cNvPr id="1" name=""/>
+                    <pic:cNvPicPr/>
+                  </pic:nvPicPr>
+                  <pic:blipFill>
+                    <a:blip r:embed="rId45"/>
+                    <a:stretch>
+                      <a:fillRect/>
+                    </a:stretch>
+                  </pic:blipFill>
+                  <pic:spPr>
+                    <a:xfrm>
+                      <a:off x="0" y="0"/>
+                      <a:ext cx="4743918" cy="1620489"/>
+                    </a:xfrm>
+                    <a:prstGeom prst="rect">
+                      <a:avLst/>
+                    </a:prstGeom>
+                  </pic:spPr>
+                </pic:pic>
+              </a:graphicData>
+            </a:graphic>
+          </wp:inline>
+        </w:drawing>
+      </w:r>
+    </w:p>
+    <w:p>
+      <w:pPr>
+        <w:jc w:val="both"/>
+      </w:pPr>
+      <w:r>
+        <w:t xml:space="preserve">Por último, el </w:t>
+      </w:r>
+      <w:proofErr w:type="spellStart"/>
+      <w:r>
+        <w:rPr>
+          <w:i/>
+        </w:rPr>
+        <w:t>AdapterActividad</w:t>
+      </w:r>
+      <w:proofErr w:type="spellEnd"/>
+      <w:r>
+        <w:t xml:space="preserve"> que nos replica la tarjeta en el </w:t>
+      </w:r>
+      <w:proofErr w:type="spellStart"/>
+      <w:r>
+        <w:t>RecyclerView</w:t>
+      </w:r>
+      <w:proofErr w:type="spellEnd"/>
+      <w:r>
+        <w:t>:</w:t>
+      </w:r>
+    </w:p>
+    <w:p>
+      <w:pPr>
+        <w:jc w:val="center"/>
+      </w:pPr>
+      <w:r>
+        <w:rPr>
+          <w:noProof/>
+          <w:lang w:val="en-US"/>
+        </w:rPr>
+        <w:lastRenderedPageBreak/>
+        <w:drawing>
+          <wp:inline distT="0" distB="0" distL="0" distR="0" wp14:anchorId="04FBFE90" wp14:editId="277259E0">
+            <wp:extent cx="3962400" cy="1914847"/>
+            <wp:effectExtent l="0" t="0" r="0" b="9525"/>
+            <wp:docPr id="27" name="Imagen 27"/>
+            <wp:cNvGraphicFramePr>
+              <a:graphicFrameLocks xmlns:a="http://schemas.openxmlformats.org/drawingml/2006/main" noChangeAspect="1"/>
+            </wp:cNvGraphicFramePr>
+            <a:graphic xmlns:a="http://schemas.openxmlformats.org/drawingml/2006/main">
+              <a:graphicData uri="http://schemas.openxmlformats.org/drawingml/2006/picture">
+                <pic:pic xmlns:pic="http://schemas.openxmlformats.org/drawingml/2006/picture">
+                  <pic:nvPicPr>
+                    <pic:cNvPr id="1" name=""/>
+                    <pic:cNvPicPr/>
+                  </pic:nvPicPr>
+                  <pic:blipFill>
+                    <a:blip r:embed="rId46"/>
+                    <a:stretch>
+                      <a:fillRect/>
+                    </a:stretch>
+                  </pic:blipFill>
+                  <pic:spPr>
+                    <a:xfrm>
+                      <a:off x="0" y="0"/>
+                      <a:ext cx="3977465" cy="1922127"/>
+                    </a:xfrm>
+                    <a:prstGeom prst="rect">
+                      <a:avLst/>
+                    </a:prstGeom>
+                  </pic:spPr>
+                </pic:pic>
+              </a:graphicData>
+            </a:graphic>
+          </wp:inline>
+        </w:drawing>
+      </w:r>
+    </w:p>
+    <w:p>
+      <w:pPr>
+        <w:jc w:val="both"/>
+      </w:pPr>
+      <w:r>
+        <w:t xml:space="preserve">Recordar que en la clase interna </w:t>
+      </w:r>
+      <w:proofErr w:type="spellStart"/>
+      <w:r>
+        <w:rPr>
+          <w:i/>
+        </w:rPr>
+        <w:t>MyViewHolderDatos</w:t>
+      </w:r>
+      <w:proofErr w:type="spellEnd"/>
+      <w:r>
+        <w:t xml:space="preserve"> es donde se programa el código cuando se hace clic en la tarjeta o en algún objeto de esta:</w:t>
+      </w:r>
+    </w:p>
+    <w:p>
+      <w:pPr>
+        <w:jc w:val="center"/>
+      </w:pPr>
+      <w:r>
+        <w:rPr>
+          <w:noProof/>
+          <w:lang w:val="en-US"/>
+        </w:rPr>
+        <w:drawing>
+          <wp:inline distT="0" distB="0" distL="0" distR="0" wp14:anchorId="18CD56A7" wp14:editId="296F3C70">
+            <wp:extent cx="4351020" cy="3079387"/>
+            <wp:effectExtent l="0" t="0" r="0" b="6985"/>
+            <wp:docPr id="28" name="Imagen 28"/>
+            <wp:cNvGraphicFramePr>
+              <a:graphicFrameLocks xmlns:a="http://schemas.openxmlformats.org/drawingml/2006/main" noChangeAspect="1"/>
+            </wp:cNvGraphicFramePr>
+            <a:graphic xmlns:a="http://schemas.openxmlformats.org/drawingml/2006/main">
+              <a:graphicData uri="http://schemas.openxmlformats.org/drawingml/2006/picture">
+                <pic:pic xmlns:pic="http://schemas.openxmlformats.org/drawingml/2006/picture">
+                  <pic:nvPicPr>
+                    <pic:cNvPr id="1" name=""/>
+                    <pic:cNvPicPr/>
+                  </pic:nvPicPr>
+                  <pic:blipFill>
+                    <a:blip r:embed="rId47"/>
+                    <a:stretch>
+                      <a:fillRect/>
+                    </a:stretch>
+                  </pic:blipFill>
+                  <pic:spPr>
+                    <a:xfrm>
+                      <a:off x="0" y="0"/>
+                      <a:ext cx="4360168" cy="3085862"/>
+                    </a:xfrm>
+                    <a:prstGeom prst="rect">
+                      <a:avLst/>
+                    </a:prstGeom>
+                  </pic:spPr>
+                </pic:pic>
+              </a:graphicData>
+            </a:graphic>
+          </wp:inline>
+        </w:drawing>
+      </w:r>
+    </w:p>
+    <w:p>
+      <w:pPr>
+        <w:jc w:val="both"/>
+      </w:pPr>
+      <w:r>
         <w:br w:type="page"/>
       </w:r>
     </w:p>
@@ -5340,21 +5793,27 @@
         <w:pStyle w:val="Ttulo1"/>
         <w:rPr>
           <w:rFonts w:eastAsia="Times New Roman"/>
-          <w:lang w:val="en-US"/>
-        </w:rPr>
-      </w:pPr>
-      <w:bookmarkStart w:id="20" w:name="_Toc39634556"/>
-      <w:proofErr w:type="spellStart"/>
+        </w:rPr>
+      </w:pPr>
+      <w:bookmarkStart w:id="20" w:name="_Toc39634544"/>
       <w:r>
         <w:rPr>
           <w:rFonts w:eastAsia="Times New Roman"/>
-          <w:lang w:val="en-US"/>
         </w:rPr>
         <w:lastRenderedPageBreak/>
         <w:t>Referencias</w:t>
       </w:r>
       <w:bookmarkEnd w:id="20"/>
-      <w:proofErr w:type="spellEnd"/>
+    </w:p>
+    <w:p>
+      <w:pPr>
+        <w:rPr>
+          <w:rFonts w:cs="Times New Roman"/>
+          <w:bCs/>
+          <w:szCs w:val="24"/>
+          <w:lang w:val="es-419"/>
+        </w:rPr>
+      </w:pPr>
     </w:p>
     <w:p>
       <w:pPr>
@@ -5365,55 +5824,76 @@
           <w:lang w:val="en-US"/>
         </w:rPr>
       </w:pPr>
-    </w:p>
-    <w:p>
-      <w:pPr>
+      <w:proofErr w:type="spellStart"/>
+      <w:r>
+        <w:rPr>
+          <w:rFonts w:cs="Times New Roman"/>
+          <w:bCs/>
+          <w:szCs w:val="24"/>
+          <w:lang w:val="es-419"/>
+        </w:rPr>
+        <w:t>Rodriguez</w:t>
+      </w:r>
+      <w:proofErr w:type="spellEnd"/>
+      <w:r>
+        <w:rPr>
+          <w:rFonts w:cs="Times New Roman"/>
+          <w:bCs/>
+          <w:szCs w:val="24"/>
+          <w:lang w:val="es-419"/>
+        </w:rPr>
+        <w:t xml:space="preserve">. (2020). </w:t>
+      </w:r>
+      <w:proofErr w:type="spellStart"/>
+      <w:r>
+        <w:rPr>
+          <w:rFonts w:cs="Times New Roman"/>
+          <w:bCs/>
+          <w:szCs w:val="24"/>
+          <w:lang w:val="es-419"/>
+        </w:rPr>
+        <w:t>Automatic</w:t>
+      </w:r>
+      <w:proofErr w:type="spellEnd"/>
+      <w:r>
+        <w:rPr>
+          <w:rFonts w:cs="Times New Roman"/>
+          <w:bCs/>
+          <w:szCs w:val="24"/>
+          <w:lang w:val="es-419"/>
+        </w:rPr>
+        <w:t xml:space="preserve"> API REST </w:t>
+      </w:r>
+      <w:proofErr w:type="spellStart"/>
+      <w:r>
+        <w:rPr>
+          <w:rFonts w:cs="Times New Roman"/>
+          <w:bCs/>
+          <w:szCs w:val="24"/>
+          <w:lang w:val="es-419"/>
+        </w:rPr>
+        <w:t>Droidcon</w:t>
+      </w:r>
+      <w:proofErr w:type="spellEnd"/>
+      <w:r>
+        <w:rPr>
+          <w:rFonts w:cs="Times New Roman"/>
+          <w:bCs/>
+          <w:szCs w:val="24"/>
+          <w:lang w:val="es-419"/>
+        </w:rPr>
+        <w:t xml:space="preserve">. </w:t>
+      </w:r>
+      <w:r>
         <w:rPr>
           <w:rFonts w:cs="Times New Roman"/>
           <w:bCs/>
           <w:szCs w:val="24"/>
           <w:lang w:val="en-US"/>
         </w:rPr>
-      </w:pPr>
-      <w:r>
-        <w:rPr>
-          <w:rFonts w:cs="Times New Roman"/>
-          <w:bCs/>
-          <w:szCs w:val="24"/>
-          <w:lang w:val="en-US"/>
-        </w:rPr>
-        <w:t xml:space="preserve">Rodriguez. (2020). Automatic API REST </w:t>
-      </w:r>
-      <w:proofErr w:type="spellStart"/>
-      <w:r>
-        <w:rPr>
-          <w:rFonts w:cs="Times New Roman"/>
-          <w:bCs/>
-          <w:szCs w:val="24"/>
-          <w:lang w:val="en-US"/>
-        </w:rPr>
-        <w:t>Droidcon</w:t>
-      </w:r>
-      <w:proofErr w:type="spellEnd"/>
-      <w:r>
-        <w:rPr>
-          <w:rFonts w:cs="Times New Roman"/>
-          <w:bCs/>
-          <w:szCs w:val="24"/>
-          <w:lang w:val="en-US"/>
-        </w:rPr>
-        <w:t xml:space="preserve">. </w:t>
-      </w:r>
-      <w:r>
-        <w:rPr>
-          <w:rFonts w:cs="Times New Roman"/>
-          <w:bCs/>
-          <w:szCs w:val="24"/>
-          <w:lang w:val="en-US"/>
-        </w:rPr>
         <w:t xml:space="preserve">Slideshare.net. Retrieved 5 May 2020, from </w:t>
       </w:r>
-      <w:hyperlink r:id="rId41" w:history="1">
+      <w:hyperlink r:id="rId48" w:history="1">
         <w:r>
           <w:rPr>
             <w:rStyle w:val="Hipervnculo"/>
@@ -5473,7 +5953,7 @@
         </w:rPr>
         <w:t xml:space="preserve">Retrieved 5 May 2020, from </w:t>
       </w:r>
-      <w:hyperlink r:id="rId42" w:history="1">
+      <w:hyperlink r:id="rId49" w:history="1">
         <w:r>
           <w:rPr>
             <w:rStyle w:val="Hipervnculo"/>
@@ -5593,7 +6073,7 @@
         </w:rPr>
         <w:t xml:space="preserve">(2020). Retrieved 5 May 2020, from </w:t>
       </w:r>
-      <w:hyperlink r:id="rId43" w:history="1">
+      <w:hyperlink r:id="rId50" w:history="1">
         <w:r>
           <w:rPr>
             <w:rStyle w:val="Hipervnculo"/>
@@ -5632,7 +6112,7 @@
         </w:rPr>
         <w:t xml:space="preserve"> Android: Spinner. danielme.com. (2020). Retrieved 5 May 2020, from </w:t>
       </w:r>
-      <w:hyperlink r:id="rId44" w:history="1">
+      <w:hyperlink r:id="rId51" w:history="1">
         <w:r>
           <w:rPr>
             <w:rStyle w:val="Hipervnculo"/>
@@ -5686,7 +6166,7 @@
         </w:rPr>
         <w:t xml:space="preserve">(2020). Retrieved 6 May 2020, from </w:t>
       </w:r>
-      <w:hyperlink r:id="rId45" w:history="1">
+      <w:hyperlink r:id="rId52" w:history="1">
         <w:r>
           <w:rPr>
             <w:rStyle w:val="Hipervnculo"/>
@@ -7473,7 +7953,7 @@
 </file>
 
 <file path=customXml/itemProps1.xml><?xml version="1.0" encoding="utf-8"?>
-<ds:datastoreItem xmlns:ds="http://schemas.openxmlformats.org/officeDocument/2006/customXml" ds:itemID="{18B54B16-B5A0-4D5C-AD09-5BCD34538B5E}">
+<ds:datastoreItem xmlns:ds="http://schemas.openxmlformats.org/officeDocument/2006/customXml" ds:itemID="{D8BD8072-2417-43D1-9D00-E7061FA18A48}">
   <ds:schemaRefs>
     <ds:schemaRef ds:uri="http://schemas.openxmlformats.org/officeDocument/2006/bibliography"/>
   </ds:schemaRefs>

</xml_diff>

<commit_message>
Back-end Crear una nueva sesion y Subir la información a la BD
Se desarrolla el manejo logica para crear una nueva sesion, así mismo, creando tres actividades cada una con tres recursos y subiendo toda la información a la base de datos del nodo
</commit_message>
<xml_diff>
--- a/Documentacion/Sprint 4/Sprint 4-App_Estudiante_Profesor-Juan_Camilo_Restrepo_Veles-373886.docx
+++ b/Documentacion/Sprint 4/Sprint 4-App_Estudiante_Profesor-Juan_Camilo_Restrepo_Veles-373886.docx
@@ -117,7 +117,7 @@
           <w:r>
             <w:fldChar w:fldCharType="separate"/>
           </w:r>
-          <w:hyperlink w:anchor="_Toc39634525" w:history="1">
+          <w:hyperlink w:anchor="_Toc39634515" w:history="1">
             <w:r>
               <w:rPr>
                 <w:rStyle w:val="Hipervnculo"/>
@@ -145,7 +145,7 @@
                 <w:noProof/>
                 <w:webHidden/>
               </w:rPr>
-              <w:instrText xml:space="preserve"> PAGEREF _Toc39634525 \h </w:instrText>
+              <w:instrText xml:space="preserve"> PAGEREF _Toc39634515 \h </w:instrText>
             </w:r>
             <w:r>
               <w:rPr>
@@ -189,14 +189,734 @@
               <w:lang w:val="en-US"/>
             </w:rPr>
           </w:pPr>
+          <w:hyperlink w:anchor="_Toc39634516" w:history="1">
+            <w:r>
+              <w:rPr>
+                <w:rStyle w:val="Hipervnculo"/>
+                <w:noProof/>
+                <w:lang w:val="es-419"/>
+              </w:rPr>
+              <w:t>1.1) updateData.php</w:t>
+            </w:r>
+            <w:r>
+              <w:rPr>
+                <w:noProof/>
+                <w:webHidden/>
+              </w:rPr>
+              <w:tab/>
+            </w:r>
+            <w:r>
+              <w:rPr>
+                <w:noProof/>
+                <w:webHidden/>
+              </w:rPr>
+              <w:fldChar w:fldCharType="begin"/>
+            </w:r>
+            <w:r>
+              <w:rPr>
+                <w:noProof/>
+                <w:webHidden/>
+              </w:rPr>
+              <w:instrText xml:space="preserve"> PAGEREF _Toc39634516 \h </w:instrText>
+            </w:r>
+            <w:r>
+              <w:rPr>
+                <w:noProof/>
+                <w:webHidden/>
+              </w:rPr>
+            </w:r>
+            <w:r>
+              <w:rPr>
+                <w:noProof/>
+                <w:webHidden/>
+              </w:rPr>
+              <w:fldChar w:fldCharType="separate"/>
+            </w:r>
+            <w:r>
+              <w:rPr>
+                <w:noProof/>
+                <w:webHidden/>
+              </w:rPr>
+              <w:t>2</w:t>
+            </w:r>
+            <w:r>
+              <w:rPr>
+                <w:noProof/>
+                <w:webHidden/>
+              </w:rPr>
+              <w:fldChar w:fldCharType="end"/>
+            </w:r>
+          </w:hyperlink>
+        </w:p>
+        <w:p>
+          <w:pPr>
+            <w:pStyle w:val="TDC2"/>
+            <w:tabs>
+              <w:tab w:val="right" w:leader="dot" w:pos="8828"/>
+            </w:tabs>
+            <w:rPr>
+              <w:rFonts w:asciiTheme="minorHAnsi" w:eastAsiaTheme="minorEastAsia" w:hAnsiTheme="minorHAnsi"/>
+              <w:noProof/>
+              <w:sz w:val="22"/>
+              <w:lang w:val="en-US"/>
+            </w:rPr>
+          </w:pPr>
+          <w:hyperlink w:anchor="_Toc39634517" w:history="1">
+            <w:r>
+              <w:rPr>
+                <w:rStyle w:val="Hipervnculo"/>
+                <w:noProof/>
+                <w:lang w:val="es-419"/>
+              </w:rPr>
+              <w:t>1.2) postData.php</w:t>
+            </w:r>
+            <w:r>
+              <w:rPr>
+                <w:noProof/>
+                <w:webHidden/>
+              </w:rPr>
+              <w:tab/>
+            </w:r>
+            <w:r>
+              <w:rPr>
+                <w:noProof/>
+                <w:webHidden/>
+              </w:rPr>
+              <w:fldChar w:fldCharType="begin"/>
+            </w:r>
+            <w:r>
+              <w:rPr>
+                <w:noProof/>
+                <w:webHidden/>
+              </w:rPr>
+              <w:instrText xml:space="preserve"> PAGEREF _Toc39634517 \h </w:instrText>
+            </w:r>
+            <w:r>
+              <w:rPr>
+                <w:noProof/>
+                <w:webHidden/>
+              </w:rPr>
+            </w:r>
+            <w:r>
+              <w:rPr>
+                <w:noProof/>
+                <w:webHidden/>
+              </w:rPr>
+              <w:fldChar w:fldCharType="separate"/>
+            </w:r>
+            <w:r>
+              <w:rPr>
+                <w:noProof/>
+                <w:webHidden/>
+              </w:rPr>
+              <w:t>5</w:t>
+            </w:r>
+            <w:r>
+              <w:rPr>
+                <w:noProof/>
+                <w:webHidden/>
+              </w:rPr>
+              <w:fldChar w:fldCharType="end"/>
+            </w:r>
+          </w:hyperlink>
+        </w:p>
+        <w:p>
+          <w:pPr>
+            <w:pStyle w:val="TDC1"/>
+            <w:tabs>
+              <w:tab w:val="right" w:leader="dot" w:pos="8828"/>
+            </w:tabs>
+            <w:rPr>
+              <w:rFonts w:asciiTheme="minorHAnsi" w:eastAsiaTheme="minorEastAsia" w:hAnsiTheme="minorHAnsi"/>
+              <w:noProof/>
+              <w:sz w:val="22"/>
+              <w:lang w:val="en-US"/>
+            </w:rPr>
+          </w:pPr>
+          <w:hyperlink w:anchor="_Toc39634518" w:history="1">
+            <w:r>
+              <w:rPr>
+                <w:rStyle w:val="Hipervnculo"/>
+                <w:noProof/>
+                <w:lang w:val="es-CO"/>
+              </w:rPr>
+              <w:t>2) Ajuste MariaDB</w:t>
+            </w:r>
+            <w:r>
+              <w:rPr>
+                <w:noProof/>
+                <w:webHidden/>
+              </w:rPr>
+              <w:tab/>
+            </w:r>
+            <w:r>
+              <w:rPr>
+                <w:noProof/>
+                <w:webHidden/>
+              </w:rPr>
+              <w:fldChar w:fldCharType="begin"/>
+            </w:r>
+            <w:r>
+              <w:rPr>
+                <w:noProof/>
+                <w:webHidden/>
+              </w:rPr>
+              <w:instrText xml:space="preserve"> PAGEREF _Toc39634518 \h </w:instrText>
+            </w:r>
+            <w:r>
+              <w:rPr>
+                <w:noProof/>
+                <w:webHidden/>
+              </w:rPr>
+            </w:r>
+            <w:r>
+              <w:rPr>
+                <w:noProof/>
+                <w:webHidden/>
+              </w:rPr>
+              <w:fldChar w:fldCharType="separate"/>
+            </w:r>
+            <w:r>
+              <w:rPr>
+                <w:noProof/>
+                <w:webHidden/>
+              </w:rPr>
+              <w:t>7</w:t>
+            </w:r>
+            <w:r>
+              <w:rPr>
+                <w:noProof/>
+                <w:webHidden/>
+              </w:rPr>
+              <w:fldChar w:fldCharType="end"/>
+            </w:r>
+          </w:hyperlink>
+        </w:p>
+        <w:p>
+          <w:pPr>
+            <w:pStyle w:val="TDC1"/>
+            <w:tabs>
+              <w:tab w:val="right" w:leader="dot" w:pos="8828"/>
+            </w:tabs>
+            <w:rPr>
+              <w:rFonts w:asciiTheme="minorHAnsi" w:eastAsiaTheme="minorEastAsia" w:hAnsiTheme="minorHAnsi"/>
+              <w:noProof/>
+              <w:sz w:val="22"/>
+              <w:lang w:val="en-US"/>
+            </w:rPr>
+          </w:pPr>
+          <w:hyperlink w:anchor="_Toc39634519" w:history="1">
+            <w:r>
+              <w:rPr>
+                <w:rStyle w:val="Hipervnculo"/>
+                <w:rFonts w:eastAsia="Times New Roman"/>
+                <w:noProof/>
+              </w:rPr>
+              <w:t>3) ConexionApiRest</w:t>
+            </w:r>
+            <w:r>
+              <w:rPr>
+                <w:noProof/>
+                <w:webHidden/>
+              </w:rPr>
+              <w:tab/>
+            </w:r>
+            <w:r>
+              <w:rPr>
+                <w:noProof/>
+                <w:webHidden/>
+              </w:rPr>
+              <w:fldChar w:fldCharType="begin"/>
+            </w:r>
+            <w:r>
+              <w:rPr>
+                <w:noProof/>
+                <w:webHidden/>
+              </w:rPr>
+              <w:instrText xml:space="preserve"> PAGEREF _Toc39634519 \h </w:instrText>
+            </w:r>
+            <w:r>
+              <w:rPr>
+                <w:noProof/>
+                <w:webHidden/>
+              </w:rPr>
+            </w:r>
+            <w:r>
+              <w:rPr>
+                <w:noProof/>
+                <w:webHidden/>
+              </w:rPr>
+              <w:fldChar w:fldCharType="separate"/>
+            </w:r>
+            <w:r>
+              <w:rPr>
+                <w:noProof/>
+                <w:webHidden/>
+              </w:rPr>
+              <w:t>8</w:t>
+            </w:r>
+            <w:r>
+              <w:rPr>
+                <w:noProof/>
+                <w:webHidden/>
+              </w:rPr>
+              <w:fldChar w:fldCharType="end"/>
+            </w:r>
+          </w:hyperlink>
+        </w:p>
+        <w:p>
+          <w:pPr>
+            <w:pStyle w:val="TDC2"/>
+            <w:tabs>
+              <w:tab w:val="right" w:leader="dot" w:pos="8828"/>
+            </w:tabs>
+            <w:rPr>
+              <w:rFonts w:asciiTheme="minorHAnsi" w:eastAsiaTheme="minorEastAsia" w:hAnsiTheme="minorHAnsi"/>
+              <w:noProof/>
+              <w:sz w:val="22"/>
+              <w:lang w:val="en-US"/>
+            </w:rPr>
+          </w:pPr>
+          <w:hyperlink w:anchor="_Toc39634520" w:history="1">
+            <w:r>
+              <w:rPr>
+                <w:rStyle w:val="Hipervnculo"/>
+                <w:rFonts w:eastAsia="Times New Roman"/>
+                <w:noProof/>
+              </w:rPr>
+              <w:t>3.1) Constructor</w:t>
+            </w:r>
+            <w:r>
+              <w:rPr>
+                <w:noProof/>
+                <w:webHidden/>
+              </w:rPr>
+              <w:tab/>
+            </w:r>
+            <w:r>
+              <w:rPr>
+                <w:noProof/>
+                <w:webHidden/>
+              </w:rPr>
+              <w:fldChar w:fldCharType="begin"/>
+            </w:r>
+            <w:r>
+              <w:rPr>
+                <w:noProof/>
+                <w:webHidden/>
+              </w:rPr>
+              <w:instrText xml:space="preserve"> PAGEREF _Toc39634520 \h </w:instrText>
+            </w:r>
+            <w:r>
+              <w:rPr>
+                <w:noProof/>
+                <w:webHidden/>
+              </w:rPr>
+            </w:r>
+            <w:r>
+              <w:rPr>
+                <w:noProof/>
+                <w:webHidden/>
+              </w:rPr>
+              <w:fldChar w:fldCharType="separate"/>
+            </w:r>
+            <w:r>
+              <w:rPr>
+                <w:noProof/>
+                <w:webHidden/>
+              </w:rPr>
+              <w:t>8</w:t>
+            </w:r>
+            <w:r>
+              <w:rPr>
+                <w:noProof/>
+                <w:webHidden/>
+              </w:rPr>
+              <w:fldChar w:fldCharType="end"/>
+            </w:r>
+          </w:hyperlink>
+        </w:p>
+        <w:p>
+          <w:pPr>
+            <w:pStyle w:val="TDC2"/>
+            <w:tabs>
+              <w:tab w:val="right" w:leader="dot" w:pos="8828"/>
+            </w:tabs>
+            <w:rPr>
+              <w:rFonts w:asciiTheme="minorHAnsi" w:eastAsiaTheme="minorEastAsia" w:hAnsiTheme="minorHAnsi"/>
+              <w:noProof/>
+              <w:sz w:val="22"/>
+              <w:lang w:val="en-US"/>
+            </w:rPr>
+          </w:pPr>
+          <w:hyperlink w:anchor="_Toc39634521" w:history="1">
+            <w:r>
+              <w:rPr>
+                <w:rStyle w:val="Hipervnculo"/>
+                <w:rFonts w:eastAsia="Times New Roman"/>
+                <w:noProof/>
+              </w:rPr>
+              <w:t>3.2) getData</w:t>
+            </w:r>
+            <w:r>
+              <w:rPr>
+                <w:noProof/>
+                <w:webHidden/>
+              </w:rPr>
+              <w:tab/>
+            </w:r>
+            <w:r>
+              <w:rPr>
+                <w:noProof/>
+                <w:webHidden/>
+              </w:rPr>
+              <w:fldChar w:fldCharType="begin"/>
+            </w:r>
+            <w:r>
+              <w:rPr>
+                <w:noProof/>
+                <w:webHidden/>
+              </w:rPr>
+              <w:instrText xml:space="preserve"> PAGEREF _Toc39634521 \h </w:instrText>
+            </w:r>
+            <w:r>
+              <w:rPr>
+                <w:noProof/>
+                <w:webHidden/>
+              </w:rPr>
+            </w:r>
+            <w:r>
+              <w:rPr>
+                <w:noProof/>
+                <w:webHidden/>
+              </w:rPr>
+              <w:fldChar w:fldCharType="separate"/>
+            </w:r>
+            <w:r>
+              <w:rPr>
+                <w:noProof/>
+                <w:webHidden/>
+              </w:rPr>
+              <w:t>8</w:t>
+            </w:r>
+            <w:r>
+              <w:rPr>
+                <w:noProof/>
+                <w:webHidden/>
+              </w:rPr>
+              <w:fldChar w:fldCharType="end"/>
+            </w:r>
+          </w:hyperlink>
+        </w:p>
+        <w:p>
+          <w:pPr>
+            <w:pStyle w:val="TDC2"/>
+            <w:tabs>
+              <w:tab w:val="right" w:leader="dot" w:pos="8828"/>
+            </w:tabs>
+            <w:rPr>
+              <w:rFonts w:asciiTheme="minorHAnsi" w:eastAsiaTheme="minorEastAsia" w:hAnsiTheme="minorHAnsi"/>
+              <w:noProof/>
+              <w:sz w:val="22"/>
+              <w:lang w:val="en-US"/>
+            </w:rPr>
+          </w:pPr>
+          <w:hyperlink w:anchor="_Toc39634522" w:history="1">
+            <w:r>
+              <w:rPr>
+                <w:rStyle w:val="Hipervnculo"/>
+                <w:rFonts w:eastAsia="Times New Roman"/>
+                <w:noProof/>
+              </w:rPr>
+              <w:t>3.3) setData</w:t>
+            </w:r>
+            <w:r>
+              <w:rPr>
+                <w:noProof/>
+                <w:webHidden/>
+              </w:rPr>
+              <w:tab/>
+            </w:r>
+            <w:r>
+              <w:rPr>
+                <w:noProof/>
+                <w:webHidden/>
+              </w:rPr>
+              <w:fldChar w:fldCharType="begin"/>
+            </w:r>
+            <w:r>
+              <w:rPr>
+                <w:noProof/>
+                <w:webHidden/>
+              </w:rPr>
+              <w:instrText xml:space="preserve"> PAGEREF _Toc39634522 \h </w:instrText>
+            </w:r>
+            <w:r>
+              <w:rPr>
+                <w:noProof/>
+                <w:webHidden/>
+              </w:rPr>
+            </w:r>
+            <w:r>
+              <w:rPr>
+                <w:noProof/>
+                <w:webHidden/>
+              </w:rPr>
+              <w:fldChar w:fldCharType="separate"/>
+            </w:r>
+            <w:r>
+              <w:rPr>
+                <w:noProof/>
+                <w:webHidden/>
+              </w:rPr>
+              <w:t>9</w:t>
+            </w:r>
+            <w:r>
+              <w:rPr>
+                <w:noProof/>
+                <w:webHidden/>
+              </w:rPr>
+              <w:fldChar w:fldCharType="end"/>
+            </w:r>
+          </w:hyperlink>
+        </w:p>
+        <w:p>
+          <w:pPr>
+            <w:pStyle w:val="TDC2"/>
+            <w:tabs>
+              <w:tab w:val="right" w:leader="dot" w:pos="8828"/>
+            </w:tabs>
+            <w:rPr>
+              <w:rFonts w:asciiTheme="minorHAnsi" w:eastAsiaTheme="minorEastAsia" w:hAnsiTheme="minorHAnsi"/>
+              <w:noProof/>
+              <w:sz w:val="22"/>
+              <w:lang w:val="en-US"/>
+            </w:rPr>
+          </w:pPr>
+          <w:hyperlink w:anchor="_Toc39634523" w:history="1">
+            <w:r>
+              <w:rPr>
+                <w:rStyle w:val="Hipervnculo"/>
+                <w:rFonts w:eastAsia="Times New Roman"/>
+                <w:noProof/>
+              </w:rPr>
+              <w:t>3.4) updateData</w:t>
+            </w:r>
+            <w:r>
+              <w:rPr>
+                <w:noProof/>
+                <w:webHidden/>
+              </w:rPr>
+              <w:tab/>
+            </w:r>
+            <w:r>
+              <w:rPr>
+                <w:noProof/>
+                <w:webHidden/>
+              </w:rPr>
+              <w:fldChar w:fldCharType="begin"/>
+            </w:r>
+            <w:r>
+              <w:rPr>
+                <w:noProof/>
+                <w:webHidden/>
+              </w:rPr>
+              <w:instrText xml:space="preserve"> PAGEREF _Toc39634523 \h </w:instrText>
+            </w:r>
+            <w:r>
+              <w:rPr>
+                <w:noProof/>
+                <w:webHidden/>
+              </w:rPr>
+            </w:r>
+            <w:r>
+              <w:rPr>
+                <w:noProof/>
+                <w:webHidden/>
+              </w:rPr>
+              <w:fldChar w:fldCharType="separate"/>
+            </w:r>
+            <w:r>
+              <w:rPr>
+                <w:noProof/>
+                <w:webHidden/>
+              </w:rPr>
+              <w:t>9</w:t>
+            </w:r>
+            <w:r>
+              <w:rPr>
+                <w:noProof/>
+                <w:webHidden/>
+              </w:rPr>
+              <w:fldChar w:fldCharType="end"/>
+            </w:r>
+          </w:hyperlink>
+        </w:p>
+        <w:p>
+          <w:pPr>
+            <w:pStyle w:val="TDC2"/>
+            <w:tabs>
+              <w:tab w:val="right" w:leader="dot" w:pos="8828"/>
+            </w:tabs>
+            <w:rPr>
+              <w:rFonts w:asciiTheme="minorHAnsi" w:eastAsiaTheme="minorEastAsia" w:hAnsiTheme="minorHAnsi"/>
+              <w:noProof/>
+              <w:sz w:val="22"/>
+              <w:lang w:val="en-US"/>
+            </w:rPr>
+          </w:pPr>
+          <w:hyperlink w:anchor="_Toc39634524" w:history="1">
+            <w:r>
+              <w:rPr>
+                <w:rStyle w:val="Hipervnculo"/>
+                <w:rFonts w:eastAsia="Times New Roman"/>
+                <w:noProof/>
+              </w:rPr>
+              <w:t>3.5) downloadData</w:t>
+            </w:r>
+            <w:r>
+              <w:rPr>
+                <w:noProof/>
+                <w:webHidden/>
+              </w:rPr>
+              <w:tab/>
+            </w:r>
+            <w:r>
+              <w:rPr>
+                <w:noProof/>
+                <w:webHidden/>
+              </w:rPr>
+              <w:fldChar w:fldCharType="begin"/>
+            </w:r>
+            <w:r>
+              <w:rPr>
+                <w:noProof/>
+                <w:webHidden/>
+              </w:rPr>
+              <w:instrText xml:space="preserve"> PAGEREF _Toc39634524 \h </w:instrText>
+            </w:r>
+            <w:r>
+              <w:rPr>
+                <w:noProof/>
+                <w:webHidden/>
+              </w:rPr>
+            </w:r>
+            <w:r>
+              <w:rPr>
+                <w:noProof/>
+                <w:webHidden/>
+              </w:rPr>
+              <w:fldChar w:fldCharType="separate"/>
+            </w:r>
+            <w:r>
+              <w:rPr>
+                <w:noProof/>
+                <w:webHidden/>
+              </w:rPr>
+              <w:t>9</w:t>
+            </w:r>
+            <w:r>
+              <w:rPr>
+                <w:noProof/>
+                <w:webHidden/>
+              </w:rPr>
+              <w:fldChar w:fldCharType="end"/>
+            </w:r>
+          </w:hyperlink>
+        </w:p>
+        <w:p>
+          <w:pPr>
+            <w:pStyle w:val="TDC2"/>
+            <w:tabs>
+              <w:tab w:val="right" w:leader="dot" w:pos="8828"/>
+            </w:tabs>
+            <w:rPr>
+              <w:rFonts w:asciiTheme="minorHAnsi" w:eastAsiaTheme="minorEastAsia" w:hAnsiTheme="minorHAnsi"/>
+              <w:noProof/>
+              <w:sz w:val="22"/>
+              <w:lang w:val="en-US"/>
+            </w:rPr>
+          </w:pPr>
+          <w:hyperlink w:anchor="_Toc39634525" w:history="1">
+            <w:r>
+              <w:rPr>
+                <w:rStyle w:val="Hipervnculo"/>
+                <w:rFonts w:eastAsia="Times New Roman"/>
+                <w:noProof/>
+              </w:rPr>
+              <w:t>3.6) setHttps</w:t>
+            </w:r>
+            <w:r>
+              <w:rPr>
+                <w:noProof/>
+                <w:webHidden/>
+              </w:rPr>
+              <w:tab/>
+            </w:r>
+            <w:r>
+              <w:rPr>
+                <w:noProof/>
+                <w:webHidden/>
+              </w:rPr>
+              <w:fldChar w:fldCharType="begin"/>
+            </w:r>
+            <w:r>
+              <w:rPr>
+                <w:noProof/>
+                <w:webHidden/>
+              </w:rPr>
+              <w:instrText xml:space="preserve"> PAGEREF _Toc39634525 \h </w:instrText>
+            </w:r>
+            <w:r>
+              <w:rPr>
+                <w:noProof/>
+                <w:webHidden/>
+              </w:rPr>
+            </w:r>
+            <w:r>
+              <w:rPr>
+                <w:noProof/>
+                <w:webHidden/>
+              </w:rPr>
+              <w:fldChar w:fldCharType="separate"/>
+            </w:r>
+            <w:r>
+              <w:rPr>
+                <w:noProof/>
+                <w:webHidden/>
+              </w:rPr>
+              <w:t>10</w:t>
+            </w:r>
+            <w:r>
+              <w:rPr>
+                <w:noProof/>
+                <w:webHidden/>
+              </w:rPr>
+              <w:fldChar w:fldCharType="end"/>
+            </w:r>
+          </w:hyperlink>
+        </w:p>
+        <w:p>
+          <w:pPr>
+            <w:pStyle w:val="TDC1"/>
+            <w:tabs>
+              <w:tab w:val="right" w:leader="dot" w:pos="8828"/>
+            </w:tabs>
+            <w:rPr>
+              <w:rFonts w:asciiTheme="minorHAnsi" w:eastAsiaTheme="minorEastAsia" w:hAnsiTheme="minorHAnsi"/>
+              <w:noProof/>
+              <w:sz w:val="22"/>
+              <w:lang w:val="en-US"/>
+            </w:rPr>
+          </w:pPr>
           <w:hyperlink w:anchor="_Toc39634526" w:history="1">
             <w:r>
               <w:rPr>
                 <w:rStyle w:val="Hipervnculo"/>
-                <w:noProof/>
-                <w:lang w:val="es-419"/>
-              </w:rPr>
-              <w:t>1.1) updateData.php</w:t>
+                <w:rFonts w:eastAsia="Times New Roman"/>
+                <w:noProof/>
+              </w:rPr>
+              <w:t>4) EU Estudiante</w:t>
             </w:r>
             <w:r>
               <w:rPr>
@@ -237,7 +957,7 @@
                 <w:noProof/>
                 <w:webHidden/>
               </w:rPr>
-              <w:t>2</w:t>
+              <w:t>11</w:t>
             </w:r>
             <w:r>
               <w:rPr>
@@ -266,9 +986,8 @@
               <w:rPr>
                 <w:rStyle w:val="Hipervnculo"/>
                 <w:noProof/>
-                <w:lang w:val="es-419"/>
-              </w:rPr>
-              <w:t>1.2) postData.php</w:t>
+              </w:rPr>
+              <w:t>4.1) MainActivity</w:t>
             </w:r>
             <w:r>
               <w:rPr>
@@ -309,7 +1028,7 @@
                 <w:noProof/>
                 <w:webHidden/>
               </w:rPr>
-              <w:t>5</w:t>
+              <w:t>11</w:t>
             </w:r>
             <w:r>
               <w:rPr>
@@ -322,7 +1041,7 @@
         </w:p>
         <w:p>
           <w:pPr>
-            <w:pStyle w:val="TDC1"/>
+            <w:pStyle w:val="TDC2"/>
             <w:tabs>
               <w:tab w:val="right" w:leader="dot" w:pos="8828"/>
             </w:tabs>
@@ -338,9 +1057,8 @@
               <w:rPr>
                 <w:rStyle w:val="Hipervnculo"/>
                 <w:noProof/>
-                <w:lang w:val="es-CO"/>
-              </w:rPr>
-              <w:t>2) Ajuste MariaDB</w:t>
+              </w:rPr>
+              <w:t>4.2) ActividadActivity</w:t>
             </w:r>
             <w:r>
               <w:rPr>
@@ -381,7 +1099,7 @@
                 <w:noProof/>
                 <w:webHidden/>
               </w:rPr>
-              <w:t>7</w:t>
+              <w:t>11</w:t>
             </w:r>
             <w:r>
               <w:rPr>
@@ -412,7 +1130,7 @@
                 <w:rFonts w:eastAsia="Times New Roman"/>
                 <w:noProof/>
               </w:rPr>
-              <w:t>3) ConexionApiRest</w:t>
+              <w:t>5) EU Profesores Prototipo</w:t>
             </w:r>
             <w:r>
               <w:rPr>
@@ -453,7 +1171,7 @@
                 <w:noProof/>
                 <w:webHidden/>
               </w:rPr>
-              <w:t>8</w:t>
+              <w:t>12</w:t>
             </w:r>
             <w:r>
               <w:rPr>
@@ -481,10 +1199,9 @@
             <w:r>
               <w:rPr>
                 <w:rStyle w:val="Hipervnculo"/>
-                <w:rFonts w:eastAsia="Times New Roman"/>
-                <w:noProof/>
-              </w:rPr>
-              <w:t>3.1) Constructor</w:t>
+                <w:noProof/>
+              </w:rPr>
+              <w:t>5.1) MainActivity</w:t>
             </w:r>
             <w:r>
               <w:rPr>
@@ -525,7 +1242,7 @@
                 <w:noProof/>
                 <w:webHidden/>
               </w:rPr>
-              <w:t>8</w:t>
+              <w:t>12</w:t>
             </w:r>
             <w:r>
               <w:rPr>
@@ -553,10 +1270,9 @@
             <w:r>
               <w:rPr>
                 <w:rStyle w:val="Hipervnculo"/>
-                <w:rFonts w:eastAsia="Times New Roman"/>
-                <w:noProof/>
-              </w:rPr>
-              <w:t>3.2) getData</w:t>
+                <w:noProof/>
+              </w:rPr>
+              <w:t>5.2) SesionActivity</w:t>
             </w:r>
             <w:r>
               <w:rPr>
@@ -597,7 +1313,7 @@
                 <w:noProof/>
                 <w:webHidden/>
               </w:rPr>
-              <w:t>8</w:t>
+              <w:t>13</w:t>
             </w:r>
             <w:r>
               <w:rPr>
@@ -625,10 +1341,9 @@
             <w:r>
               <w:rPr>
                 <w:rStyle w:val="Hipervnculo"/>
-                <w:rFonts w:eastAsia="Times New Roman"/>
-                <w:noProof/>
-              </w:rPr>
-              <w:t>3.3) setData</w:t>
+                <w:noProof/>
+              </w:rPr>
+              <w:t>5.3) NewSesionActivity</w:t>
             </w:r>
             <w:r>
               <w:rPr>
@@ -669,7 +1384,7 @@
                 <w:noProof/>
                 <w:webHidden/>
               </w:rPr>
-              <w:t>9</w:t>
+              <w:t>16</w:t>
             </w:r>
             <w:r>
               <w:rPr>
@@ -697,10 +1412,9 @@
             <w:r>
               <w:rPr>
                 <w:rStyle w:val="Hipervnculo"/>
-                <w:rFonts w:eastAsia="Times New Roman"/>
-                <w:noProof/>
-              </w:rPr>
-              <w:t>3.4) updateData</w:t>
+                <w:noProof/>
+              </w:rPr>
+              <w:t>5.4) ActividadActivity</w:t>
             </w:r>
             <w:r>
               <w:rPr>
@@ -741,151 +1455,7 @@
                 <w:noProof/>
                 <w:webHidden/>
               </w:rPr>
-              <w:t>9</w:t>
-            </w:r>
-            <w:r>
-              <w:rPr>
-                <w:noProof/>
-                <w:webHidden/>
-              </w:rPr>
-              <w:fldChar w:fldCharType="end"/>
-            </w:r>
-          </w:hyperlink>
-        </w:p>
-        <w:p>
-          <w:pPr>
-            <w:pStyle w:val="TDC2"/>
-            <w:tabs>
-              <w:tab w:val="right" w:leader="dot" w:pos="8828"/>
-            </w:tabs>
-            <w:rPr>
-              <w:rFonts w:asciiTheme="minorHAnsi" w:eastAsiaTheme="minorEastAsia" w:hAnsiTheme="minorHAnsi"/>
-              <w:noProof/>
-              <w:sz w:val="22"/>
-              <w:lang w:val="en-US"/>
-            </w:rPr>
-          </w:pPr>
-          <w:hyperlink w:anchor="_Toc39634534" w:history="1">
-            <w:r>
-              <w:rPr>
-                <w:rStyle w:val="Hipervnculo"/>
-                <w:rFonts w:eastAsia="Times New Roman"/>
-                <w:noProof/>
-              </w:rPr>
-              <w:t>3.5) downloadData</w:t>
-            </w:r>
-            <w:r>
-              <w:rPr>
-                <w:noProof/>
-                <w:webHidden/>
-              </w:rPr>
-              <w:tab/>
-            </w:r>
-            <w:r>
-              <w:rPr>
-                <w:noProof/>
-                <w:webHidden/>
-              </w:rPr>
-              <w:fldChar w:fldCharType="begin"/>
-            </w:r>
-            <w:r>
-              <w:rPr>
-                <w:noProof/>
-                <w:webHidden/>
-              </w:rPr>
-              <w:instrText xml:space="preserve"> PAGEREF _Toc39634534 \h </w:instrText>
-            </w:r>
-            <w:r>
-              <w:rPr>
-                <w:noProof/>
-                <w:webHidden/>
-              </w:rPr>
-            </w:r>
-            <w:r>
-              <w:rPr>
-                <w:noProof/>
-                <w:webHidden/>
-              </w:rPr>
-              <w:fldChar w:fldCharType="separate"/>
-            </w:r>
-            <w:r>
-              <w:rPr>
-                <w:noProof/>
-                <w:webHidden/>
-              </w:rPr>
-              <w:t>9</w:t>
-            </w:r>
-            <w:r>
-              <w:rPr>
-                <w:noProof/>
-                <w:webHidden/>
-              </w:rPr>
-              <w:fldChar w:fldCharType="end"/>
-            </w:r>
-          </w:hyperlink>
-        </w:p>
-        <w:p>
-          <w:pPr>
-            <w:pStyle w:val="TDC2"/>
-            <w:tabs>
-              <w:tab w:val="right" w:leader="dot" w:pos="8828"/>
-            </w:tabs>
-            <w:rPr>
-              <w:rFonts w:asciiTheme="minorHAnsi" w:eastAsiaTheme="minorEastAsia" w:hAnsiTheme="minorHAnsi"/>
-              <w:noProof/>
-              <w:sz w:val="22"/>
-              <w:lang w:val="en-US"/>
-            </w:rPr>
-          </w:pPr>
-          <w:hyperlink w:anchor="_Toc39634535" w:history="1">
-            <w:r>
-              <w:rPr>
-                <w:rStyle w:val="Hipervnculo"/>
-                <w:rFonts w:eastAsia="Times New Roman"/>
-                <w:noProof/>
-              </w:rPr>
-              <w:t>3.6) setHttps</w:t>
-            </w:r>
-            <w:r>
-              <w:rPr>
-                <w:noProof/>
-                <w:webHidden/>
-              </w:rPr>
-              <w:tab/>
-            </w:r>
-            <w:r>
-              <w:rPr>
-                <w:noProof/>
-                <w:webHidden/>
-              </w:rPr>
-              <w:fldChar w:fldCharType="begin"/>
-            </w:r>
-            <w:r>
-              <w:rPr>
-                <w:noProof/>
-                <w:webHidden/>
-              </w:rPr>
-              <w:instrText xml:space="preserve"> PAGEREF _Toc39634535 \h </w:instrText>
-            </w:r>
-            <w:r>
-              <w:rPr>
-                <w:noProof/>
-                <w:webHidden/>
-              </w:rPr>
-            </w:r>
-            <w:r>
-              <w:rPr>
-                <w:noProof/>
-                <w:webHidden/>
-              </w:rPr>
-              <w:fldChar w:fldCharType="separate"/>
-            </w:r>
-            <w:r>
-              <w:rPr>
-                <w:noProof/>
-                <w:webHidden/>
-              </w:rPr>
-              <w:t>10</w:t>
+              <w:t>17</w:t>
             </w:r>
             <w:r>
               <w:rPr>
@@ -909,14 +1479,14 @@
               <w:lang w:val="en-US"/>
             </w:rPr>
           </w:pPr>
-          <w:hyperlink w:anchor="_Toc39634536" w:history="1">
+          <w:hyperlink w:anchor="_Toc39634534" w:history="1">
             <w:r>
               <w:rPr>
                 <w:rStyle w:val="Hipervnculo"/>
                 <w:rFonts w:eastAsia="Times New Roman"/>
                 <w:noProof/>
               </w:rPr>
-              <w:t>4) EU Estudiante</w:t>
+              <w:t>Referencias</w:t>
             </w:r>
             <w:r>
               <w:rPr>
@@ -937,577 +1507,7 @@
                 <w:noProof/>
                 <w:webHidden/>
               </w:rPr>
-              <w:instrText xml:space="preserve"> PAGEREF _Toc39634536 \h </w:instrText>
-            </w:r>
-            <w:r>
-              <w:rPr>
-                <w:noProof/>
-                <w:webHidden/>
-              </w:rPr>
-            </w:r>
-            <w:r>
-              <w:rPr>
-                <w:noProof/>
-                <w:webHidden/>
-              </w:rPr>
-              <w:fldChar w:fldCharType="separate"/>
-            </w:r>
-            <w:r>
-              <w:rPr>
-                <w:noProof/>
-                <w:webHidden/>
-              </w:rPr>
-              <w:t>11</w:t>
-            </w:r>
-            <w:r>
-              <w:rPr>
-                <w:noProof/>
-                <w:webHidden/>
-              </w:rPr>
-              <w:fldChar w:fldCharType="end"/>
-            </w:r>
-          </w:hyperlink>
-        </w:p>
-        <w:p>
-          <w:pPr>
-            <w:pStyle w:val="TDC2"/>
-            <w:tabs>
-              <w:tab w:val="right" w:leader="dot" w:pos="8828"/>
-            </w:tabs>
-            <w:rPr>
-              <w:rFonts w:asciiTheme="minorHAnsi" w:eastAsiaTheme="minorEastAsia" w:hAnsiTheme="minorHAnsi"/>
-              <w:noProof/>
-              <w:sz w:val="22"/>
-              <w:lang w:val="en-US"/>
-            </w:rPr>
-          </w:pPr>
-          <w:hyperlink w:anchor="_Toc39634537" w:history="1">
-            <w:r>
-              <w:rPr>
-                <w:rStyle w:val="Hipervnculo"/>
-                <w:noProof/>
-              </w:rPr>
-              <w:t>4.1) MainActivity</w:t>
-            </w:r>
-            <w:r>
-              <w:rPr>
-                <w:noProof/>
-                <w:webHidden/>
-              </w:rPr>
-              <w:tab/>
-            </w:r>
-            <w:r>
-              <w:rPr>
-                <w:noProof/>
-                <w:webHidden/>
-              </w:rPr>
-              <w:fldChar w:fldCharType="begin"/>
-            </w:r>
-            <w:r>
-              <w:rPr>
-                <w:noProof/>
-                <w:webHidden/>
-              </w:rPr>
-              <w:instrText xml:space="preserve"> PAGEREF _Toc39634537 \h </w:instrText>
-            </w:r>
-            <w:r>
-              <w:rPr>
-                <w:noProof/>
-                <w:webHidden/>
-              </w:rPr>
-            </w:r>
-            <w:r>
-              <w:rPr>
-                <w:noProof/>
-                <w:webHidden/>
-              </w:rPr>
-              <w:fldChar w:fldCharType="separate"/>
-            </w:r>
-            <w:r>
-              <w:rPr>
-                <w:noProof/>
-                <w:webHidden/>
-              </w:rPr>
-              <w:t>11</w:t>
-            </w:r>
-            <w:r>
-              <w:rPr>
-                <w:noProof/>
-                <w:webHidden/>
-              </w:rPr>
-              <w:fldChar w:fldCharType="end"/>
-            </w:r>
-          </w:hyperlink>
-        </w:p>
-        <w:p>
-          <w:pPr>
-            <w:pStyle w:val="TDC2"/>
-            <w:tabs>
-              <w:tab w:val="right" w:leader="dot" w:pos="8828"/>
-            </w:tabs>
-            <w:rPr>
-              <w:rFonts w:asciiTheme="minorHAnsi" w:eastAsiaTheme="minorEastAsia" w:hAnsiTheme="minorHAnsi"/>
-              <w:noProof/>
-              <w:sz w:val="22"/>
-              <w:lang w:val="en-US"/>
-            </w:rPr>
-          </w:pPr>
-          <w:hyperlink w:anchor="_Toc39634538" w:history="1">
-            <w:r>
-              <w:rPr>
-                <w:rStyle w:val="Hipervnculo"/>
-                <w:noProof/>
-              </w:rPr>
-              <w:t>4.2) ActividadActivity</w:t>
-            </w:r>
-            <w:r>
-              <w:rPr>
-                <w:noProof/>
-                <w:webHidden/>
-              </w:rPr>
-              <w:tab/>
-            </w:r>
-            <w:r>
-              <w:rPr>
-                <w:noProof/>
-                <w:webHidden/>
-              </w:rPr>
-              <w:fldChar w:fldCharType="begin"/>
-            </w:r>
-            <w:r>
-              <w:rPr>
-                <w:noProof/>
-                <w:webHidden/>
-              </w:rPr>
-              <w:instrText xml:space="preserve"> PAGEREF _Toc39634538 \h </w:instrText>
-            </w:r>
-            <w:r>
-              <w:rPr>
-                <w:noProof/>
-                <w:webHidden/>
-              </w:rPr>
-            </w:r>
-            <w:r>
-              <w:rPr>
-                <w:noProof/>
-                <w:webHidden/>
-              </w:rPr>
-              <w:fldChar w:fldCharType="separate"/>
-            </w:r>
-            <w:r>
-              <w:rPr>
-                <w:noProof/>
-                <w:webHidden/>
-              </w:rPr>
-              <w:t>11</w:t>
-            </w:r>
-            <w:r>
-              <w:rPr>
-                <w:noProof/>
-                <w:webHidden/>
-              </w:rPr>
-              <w:fldChar w:fldCharType="end"/>
-            </w:r>
-          </w:hyperlink>
-        </w:p>
-        <w:p>
-          <w:pPr>
-            <w:pStyle w:val="TDC1"/>
-            <w:tabs>
-              <w:tab w:val="right" w:leader="dot" w:pos="8828"/>
-            </w:tabs>
-            <w:rPr>
-              <w:rFonts w:asciiTheme="minorHAnsi" w:eastAsiaTheme="minorEastAsia" w:hAnsiTheme="minorHAnsi"/>
-              <w:noProof/>
-              <w:sz w:val="22"/>
-              <w:lang w:val="en-US"/>
-            </w:rPr>
-          </w:pPr>
-          <w:hyperlink w:anchor="_Toc39634539" w:history="1">
-            <w:r>
-              <w:rPr>
-                <w:rStyle w:val="Hipervnculo"/>
-                <w:rFonts w:eastAsia="Times New Roman"/>
-                <w:noProof/>
-              </w:rPr>
-              <w:t>5) EU Profesores Prototipo</w:t>
-            </w:r>
-            <w:r>
-              <w:rPr>
-                <w:noProof/>
-                <w:webHidden/>
-              </w:rPr>
-              <w:tab/>
-            </w:r>
-            <w:r>
-              <w:rPr>
-                <w:noProof/>
-                <w:webHidden/>
-              </w:rPr>
-              <w:fldChar w:fldCharType="begin"/>
-            </w:r>
-            <w:r>
-              <w:rPr>
-                <w:noProof/>
-                <w:webHidden/>
-              </w:rPr>
-              <w:instrText xml:space="preserve"> PAGEREF _Toc39634539 \h </w:instrText>
-            </w:r>
-            <w:r>
-              <w:rPr>
-                <w:noProof/>
-                <w:webHidden/>
-              </w:rPr>
-            </w:r>
-            <w:r>
-              <w:rPr>
-                <w:noProof/>
-                <w:webHidden/>
-              </w:rPr>
-              <w:fldChar w:fldCharType="separate"/>
-            </w:r>
-            <w:r>
-              <w:rPr>
-                <w:noProof/>
-                <w:webHidden/>
-              </w:rPr>
-              <w:t>12</w:t>
-            </w:r>
-            <w:r>
-              <w:rPr>
-                <w:noProof/>
-                <w:webHidden/>
-              </w:rPr>
-              <w:fldChar w:fldCharType="end"/>
-            </w:r>
-          </w:hyperlink>
-        </w:p>
-        <w:p>
-          <w:pPr>
-            <w:pStyle w:val="TDC2"/>
-            <w:tabs>
-              <w:tab w:val="right" w:leader="dot" w:pos="8828"/>
-            </w:tabs>
-            <w:rPr>
-              <w:rFonts w:asciiTheme="minorHAnsi" w:eastAsiaTheme="minorEastAsia" w:hAnsiTheme="minorHAnsi"/>
-              <w:noProof/>
-              <w:sz w:val="22"/>
-              <w:lang w:val="en-US"/>
-            </w:rPr>
-          </w:pPr>
-          <w:hyperlink w:anchor="_Toc39634540" w:history="1">
-            <w:r>
-              <w:rPr>
-                <w:rStyle w:val="Hipervnculo"/>
-                <w:noProof/>
-              </w:rPr>
-              <w:t>5.1) MainActivity</w:t>
-            </w:r>
-            <w:r>
-              <w:rPr>
-                <w:noProof/>
-                <w:webHidden/>
-              </w:rPr>
-              <w:tab/>
-            </w:r>
-            <w:r>
-              <w:rPr>
-                <w:noProof/>
-                <w:webHidden/>
-              </w:rPr>
-              <w:fldChar w:fldCharType="begin"/>
-            </w:r>
-            <w:r>
-              <w:rPr>
-                <w:noProof/>
-                <w:webHidden/>
-              </w:rPr>
-              <w:instrText xml:space="preserve"> PAGEREF _Toc39634540 \h </w:instrText>
-            </w:r>
-            <w:r>
-              <w:rPr>
-                <w:noProof/>
-                <w:webHidden/>
-              </w:rPr>
-            </w:r>
-            <w:r>
-              <w:rPr>
-                <w:noProof/>
-                <w:webHidden/>
-              </w:rPr>
-              <w:fldChar w:fldCharType="separate"/>
-            </w:r>
-            <w:r>
-              <w:rPr>
-                <w:noProof/>
-                <w:webHidden/>
-              </w:rPr>
-              <w:t>12</w:t>
-            </w:r>
-            <w:r>
-              <w:rPr>
-                <w:noProof/>
-                <w:webHidden/>
-              </w:rPr>
-              <w:fldChar w:fldCharType="end"/>
-            </w:r>
-          </w:hyperlink>
-        </w:p>
-        <w:p>
-          <w:pPr>
-            <w:pStyle w:val="TDC2"/>
-            <w:tabs>
-              <w:tab w:val="right" w:leader="dot" w:pos="8828"/>
-            </w:tabs>
-            <w:rPr>
-              <w:rFonts w:asciiTheme="minorHAnsi" w:eastAsiaTheme="minorEastAsia" w:hAnsiTheme="minorHAnsi"/>
-              <w:noProof/>
-              <w:sz w:val="22"/>
-              <w:lang w:val="en-US"/>
-            </w:rPr>
-          </w:pPr>
-          <w:hyperlink w:anchor="_Toc39634541" w:history="1">
-            <w:r>
-              <w:rPr>
-                <w:rStyle w:val="Hipervnculo"/>
-                <w:noProof/>
-              </w:rPr>
-              <w:t>5.2) SesionActivity</w:t>
-            </w:r>
-            <w:r>
-              <w:rPr>
-                <w:noProof/>
-                <w:webHidden/>
-              </w:rPr>
-              <w:tab/>
-            </w:r>
-            <w:r>
-              <w:rPr>
-                <w:noProof/>
-                <w:webHidden/>
-              </w:rPr>
-              <w:fldChar w:fldCharType="begin"/>
-            </w:r>
-            <w:r>
-              <w:rPr>
-                <w:noProof/>
-                <w:webHidden/>
-              </w:rPr>
-              <w:instrText xml:space="preserve"> PAGEREF _Toc39634541 \h </w:instrText>
-            </w:r>
-            <w:r>
-              <w:rPr>
-                <w:noProof/>
-                <w:webHidden/>
-              </w:rPr>
-            </w:r>
-            <w:r>
-              <w:rPr>
-                <w:noProof/>
-                <w:webHidden/>
-              </w:rPr>
-              <w:fldChar w:fldCharType="separate"/>
-            </w:r>
-            <w:r>
-              <w:rPr>
-                <w:noProof/>
-                <w:webHidden/>
-              </w:rPr>
-              <w:t>13</w:t>
-            </w:r>
-            <w:r>
-              <w:rPr>
-                <w:noProof/>
-                <w:webHidden/>
-              </w:rPr>
-              <w:fldChar w:fldCharType="end"/>
-            </w:r>
-          </w:hyperlink>
-        </w:p>
-        <w:p>
-          <w:pPr>
-            <w:pStyle w:val="TDC2"/>
-            <w:tabs>
-              <w:tab w:val="right" w:leader="dot" w:pos="8828"/>
-            </w:tabs>
-            <w:rPr>
-              <w:rFonts w:asciiTheme="minorHAnsi" w:eastAsiaTheme="minorEastAsia" w:hAnsiTheme="minorHAnsi"/>
-              <w:noProof/>
-              <w:sz w:val="22"/>
-              <w:lang w:val="en-US"/>
-            </w:rPr>
-          </w:pPr>
-          <w:hyperlink w:anchor="_Toc39634542" w:history="1">
-            <w:r>
-              <w:rPr>
-                <w:rStyle w:val="Hipervnculo"/>
-                <w:noProof/>
-              </w:rPr>
-              <w:t>5.3) NewSesionActivity</w:t>
-            </w:r>
-            <w:r>
-              <w:rPr>
-                <w:noProof/>
-                <w:webHidden/>
-              </w:rPr>
-              <w:tab/>
-            </w:r>
-            <w:r>
-              <w:rPr>
-                <w:noProof/>
-                <w:webHidden/>
-              </w:rPr>
-              <w:fldChar w:fldCharType="begin"/>
-            </w:r>
-            <w:r>
-              <w:rPr>
-                <w:noProof/>
-                <w:webHidden/>
-              </w:rPr>
-              <w:instrText xml:space="preserve"> PAGEREF _Toc39634542 \h </w:instrText>
-            </w:r>
-            <w:r>
-              <w:rPr>
-                <w:noProof/>
-                <w:webHidden/>
-              </w:rPr>
-            </w:r>
-            <w:r>
-              <w:rPr>
-                <w:noProof/>
-                <w:webHidden/>
-              </w:rPr>
-              <w:fldChar w:fldCharType="separate"/>
-            </w:r>
-            <w:r>
-              <w:rPr>
-                <w:noProof/>
-                <w:webHidden/>
-              </w:rPr>
-              <w:t>16</w:t>
-            </w:r>
-            <w:r>
-              <w:rPr>
-                <w:noProof/>
-                <w:webHidden/>
-              </w:rPr>
-              <w:fldChar w:fldCharType="end"/>
-            </w:r>
-          </w:hyperlink>
-        </w:p>
-        <w:p>
-          <w:pPr>
-            <w:pStyle w:val="TDC2"/>
-            <w:tabs>
-              <w:tab w:val="right" w:leader="dot" w:pos="8828"/>
-            </w:tabs>
-            <w:rPr>
-              <w:rFonts w:asciiTheme="minorHAnsi" w:eastAsiaTheme="minorEastAsia" w:hAnsiTheme="minorHAnsi"/>
-              <w:noProof/>
-              <w:sz w:val="22"/>
-              <w:lang w:val="en-US"/>
-            </w:rPr>
-          </w:pPr>
-          <w:hyperlink w:anchor="_Toc39634543" w:history="1">
-            <w:r>
-              <w:rPr>
-                <w:rStyle w:val="Hipervnculo"/>
-                <w:noProof/>
-              </w:rPr>
-              <w:t>5.4) ActividadActivity</w:t>
-            </w:r>
-            <w:r>
-              <w:rPr>
-                <w:noProof/>
-                <w:webHidden/>
-              </w:rPr>
-              <w:tab/>
-            </w:r>
-            <w:r>
-              <w:rPr>
-                <w:noProof/>
-                <w:webHidden/>
-              </w:rPr>
-              <w:fldChar w:fldCharType="begin"/>
-            </w:r>
-            <w:r>
-              <w:rPr>
-                <w:noProof/>
-                <w:webHidden/>
-              </w:rPr>
-              <w:instrText xml:space="preserve"> PAGEREF _Toc39634543 \h </w:instrText>
-            </w:r>
-            <w:r>
-              <w:rPr>
-                <w:noProof/>
-                <w:webHidden/>
-              </w:rPr>
-            </w:r>
-            <w:r>
-              <w:rPr>
-                <w:noProof/>
-                <w:webHidden/>
-              </w:rPr>
-              <w:fldChar w:fldCharType="separate"/>
-            </w:r>
-            <w:r>
-              <w:rPr>
-                <w:noProof/>
-                <w:webHidden/>
-              </w:rPr>
-              <w:t>16</w:t>
-            </w:r>
-            <w:r>
-              <w:rPr>
-                <w:noProof/>
-                <w:webHidden/>
-              </w:rPr>
-              <w:fldChar w:fldCharType="end"/>
-            </w:r>
-          </w:hyperlink>
-        </w:p>
-        <w:p>
-          <w:pPr>
-            <w:pStyle w:val="TDC1"/>
-            <w:tabs>
-              <w:tab w:val="right" w:leader="dot" w:pos="8828"/>
-            </w:tabs>
-            <w:rPr>
-              <w:rFonts w:asciiTheme="minorHAnsi" w:eastAsiaTheme="minorEastAsia" w:hAnsiTheme="minorHAnsi"/>
-              <w:noProof/>
-              <w:sz w:val="22"/>
-              <w:lang w:val="en-US"/>
-            </w:rPr>
-          </w:pPr>
-          <w:hyperlink w:anchor="_Toc39634544" w:history="1">
-            <w:r>
-              <w:rPr>
-                <w:rStyle w:val="Hipervnculo"/>
-                <w:rFonts w:eastAsia="Times New Roman"/>
-                <w:noProof/>
-              </w:rPr>
-              <w:t>Referencias</w:t>
-            </w:r>
-            <w:r>
-              <w:rPr>
-                <w:noProof/>
-                <w:webHidden/>
-              </w:rPr>
-              <w:tab/>
-            </w:r>
-            <w:r>
-              <w:rPr>
-                <w:noProof/>
-                <w:webHidden/>
-              </w:rPr>
-              <w:fldChar w:fldCharType="begin"/>
-            </w:r>
-            <w:r>
-              <w:rPr>
-                <w:noProof/>
-                <w:webHidden/>
-              </w:rPr>
-              <w:instrText xml:space="preserve"> PAGEREF _Toc39634544 \h </w:instrText>
+              <w:instrText xml:space="preserve"> PAGEREF _Toc39634534 \h </w:instrText>
             </w:r>
             <w:r>
               <w:rPr>
@@ -1581,7 +1581,7 @@
           <w:lang w:val="es-CO"/>
         </w:rPr>
       </w:pPr>
-      <w:bookmarkStart w:id="0" w:name="_Toc39634525"/>
+      <w:bookmarkStart w:id="0" w:name="_Toc39634515"/>
       <w:r>
         <w:rPr>
           <w:lang w:val="es-CO"/>
@@ -1675,7 +1675,7 @@
           <w:lang w:val="es-419"/>
         </w:rPr>
       </w:pPr>
-      <w:bookmarkStart w:id="1" w:name="_Toc39634526"/>
+      <w:bookmarkStart w:id="1" w:name="_Toc39634516"/>
       <w:r>
         <w:rPr>
           <w:lang w:val="es-419"/>
@@ -2685,7 +2685,7 @@
           <w:lang w:val="es-419"/>
         </w:rPr>
       </w:pPr>
-      <w:bookmarkStart w:id="2" w:name="_Toc39634527"/>
+      <w:bookmarkStart w:id="2" w:name="_Toc39634517"/>
       <w:r>
         <w:rPr>
           <w:lang w:val="es-419"/>
@@ -3188,7 +3188,7 @@
           <w:lang w:val="es-CO"/>
         </w:rPr>
       </w:pPr>
-      <w:bookmarkStart w:id="3" w:name="_Toc39634528"/>
+      <w:bookmarkStart w:id="3" w:name="_Toc39634518"/>
       <w:r>
         <w:rPr>
           <w:lang w:val="es-CO"/>
@@ -3255,7 +3255,7 @@
           <w:rFonts w:eastAsia="Times New Roman"/>
         </w:rPr>
       </w:pPr>
-      <w:bookmarkStart w:id="4" w:name="_Toc39634529"/>
+      <w:bookmarkStart w:id="4" w:name="_Toc39634519"/>
       <w:r>
         <w:rPr>
           <w:rFonts w:eastAsia="Times New Roman"/>
@@ -3389,7 +3389,7 @@
           <w:rFonts w:eastAsia="Times New Roman"/>
         </w:rPr>
       </w:pPr>
-      <w:bookmarkStart w:id="5" w:name="_Toc39634530"/>
+      <w:bookmarkStart w:id="5" w:name="_Toc39634520"/>
       <w:r>
         <w:rPr>
           <w:rFonts w:eastAsia="Times New Roman"/>
@@ -3503,7 +3503,7 @@
           <w:rFonts w:eastAsia="Times New Roman"/>
         </w:rPr>
       </w:pPr>
-      <w:bookmarkStart w:id="6" w:name="_Toc39634531"/>
+      <w:bookmarkStart w:id="6" w:name="_Toc39634521"/>
       <w:r>
         <w:rPr>
           <w:rFonts w:eastAsia="Times New Roman"/>
@@ -3739,7 +3739,7 @@
           <w:rFonts w:eastAsia="Times New Roman"/>
         </w:rPr>
       </w:pPr>
-      <w:bookmarkStart w:id="7" w:name="_Toc39634532"/>
+      <w:bookmarkStart w:id="7" w:name="_Toc39634522"/>
       <w:r>
         <w:rPr>
           <w:rFonts w:eastAsia="Times New Roman"/>
@@ -3868,7 +3868,7 @@
           <w:rFonts w:eastAsia="Times New Roman"/>
         </w:rPr>
       </w:pPr>
-      <w:bookmarkStart w:id="8" w:name="_Toc39634533"/>
+      <w:bookmarkStart w:id="8" w:name="_Toc39634523"/>
       <w:r>
         <w:rPr>
           <w:rFonts w:eastAsia="Times New Roman"/>
@@ -3991,7 +3991,7 @@
           <w:rFonts w:eastAsia="Times New Roman"/>
         </w:rPr>
       </w:pPr>
-      <w:bookmarkStart w:id="9" w:name="_Toc39634534"/>
+      <w:bookmarkStart w:id="9" w:name="_Toc39634524"/>
       <w:r>
         <w:rPr>
           <w:rFonts w:eastAsia="Times New Roman"/>
@@ -4087,7 +4087,7 @@
           <w:rFonts w:eastAsia="Times New Roman"/>
         </w:rPr>
       </w:pPr>
-      <w:bookmarkStart w:id="10" w:name="_Toc39634535"/>
+      <w:bookmarkStart w:id="10" w:name="_Toc39634525"/>
       <w:r>
         <w:rPr>
           <w:rFonts w:eastAsia="Times New Roman"/>
@@ -4202,7 +4202,7 @@
           <w:rFonts w:eastAsia="Times New Roman"/>
         </w:rPr>
       </w:pPr>
-      <w:bookmarkStart w:id="11" w:name="_Toc39634536"/>
+      <w:bookmarkStart w:id="11" w:name="_Toc39634526"/>
       <w:r>
         <w:rPr>
           <w:rFonts w:eastAsia="Times New Roman"/>
@@ -4239,7 +4239,7 @@
       <w:pPr>
         <w:pStyle w:val="Ttulo2"/>
       </w:pPr>
-      <w:bookmarkStart w:id="12" w:name="_Toc39634537"/>
+      <w:bookmarkStart w:id="12" w:name="_Toc39634527"/>
       <w:r>
         <w:t xml:space="preserve">4.1) </w:t>
       </w:r>
@@ -4255,7 +4255,7 @@
       <w:pPr>
         <w:pStyle w:val="Ttulo2"/>
       </w:pPr>
-      <w:bookmarkStart w:id="13" w:name="_Toc39634538"/>
+      <w:bookmarkStart w:id="13" w:name="_Toc39634528"/>
       <w:r>
         <w:t xml:space="preserve">4.2) </w:t>
       </w:r>
@@ -4267,33 +4267,6 @@
       <w:proofErr w:type="spellEnd"/>
     </w:p>
     <w:p>
-      <w:pPr>
-        <w:pStyle w:val="Prrafodelista"/>
-        <w:numPr>
-          <w:ilvl w:val="0"/>
-          <w:numId w:val="6"/>
-        </w:numPr>
-        <w:jc w:val="both"/>
-        <w:rPr>
-          <w:rFonts w:eastAsia="Times New Roman" w:cs="Times New Roman"/>
-          <w:snapToGrid w:val="0"/>
-          <w:color w:val="000000"/>
-          <w:w w:val="0"/>
-          <w:sz w:val="0"/>
-          <w:szCs w:val="0"/>
-          <w:u w:color="000000"/>
-          <w:bdr w:val="none" w:sz="0" w:space="0" w:color="000000"/>
-          <w:shd w:val="clear" w:color="000000" w:fill="000000"/>
-          <w:lang w:val="x-none" w:eastAsia="x-none" w:bidi="x-none"/>
-        </w:rPr>
-      </w:pPr>
-    </w:p>
-    <w:p>
-      <w:pPr>
-        <w:jc w:val="center"/>
-      </w:pPr>
-    </w:p>
-    <w:p>
       <w:r>
         <w:br w:type="page"/>
       </w:r>
@@ -4305,7 +4278,7 @@
           <w:rFonts w:eastAsia="Times New Roman"/>
         </w:rPr>
       </w:pPr>
-      <w:bookmarkStart w:id="14" w:name="_Toc39634539"/>
+      <w:bookmarkStart w:id="14" w:name="_Toc39634529"/>
       <w:r>
         <w:rPr>
           <w:rFonts w:eastAsia="Times New Roman"/>
@@ -4358,7 +4331,7 @@
       <w:pPr>
         <w:pStyle w:val="Ttulo2"/>
       </w:pPr>
-      <w:bookmarkStart w:id="15" w:name="_Toc39634540"/>
+      <w:bookmarkStart w:id="15" w:name="_Toc39634530"/>
       <w:r>
         <w:t xml:space="preserve">5.1) </w:t>
       </w:r>
@@ -4628,7 +4601,7 @@
       <w:pPr>
         <w:pStyle w:val="Ttulo2"/>
       </w:pPr>
-      <w:bookmarkStart w:id="16" w:name="_Toc39634541"/>
+      <w:bookmarkStart w:id="16" w:name="_Toc39634531"/>
       <w:r>
         <w:t xml:space="preserve">5.2) </w:t>
       </w:r>
@@ -5253,7 +5226,7 @@
           <w:lang w:val="en-US"/>
         </w:rPr>
         <w:drawing>
-          <wp:inline distT="0" distB="0" distL="0" distR="0" wp14:anchorId="35D885B1" wp14:editId="4E8DA36D">
+          <wp:inline distT="0" distB="0" distL="0" distR="0" wp14:anchorId="4DE8DBC6" wp14:editId="79442134">
             <wp:extent cx="3756660" cy="2124075"/>
             <wp:effectExtent l="0" t="0" r="0" b="9525"/>
             <wp:docPr id="2" name="Imagen 2"/>
@@ -5286,67 +5259,41 @@
           </wp:inline>
         </w:drawing>
       </w:r>
-      <w:bookmarkStart w:id="17" w:name="_GoBack"/>
+    </w:p>
+    <w:p>
+      <w:pPr>
+        <w:jc w:val="both"/>
+      </w:pPr>
+    </w:p>
+    <w:p>
+      <w:pPr>
+        <w:pStyle w:val="Ttulo2"/>
+      </w:pPr>
+      <w:bookmarkStart w:id="17" w:name="_Toc39634532"/>
+      <w:r>
+        <w:t xml:space="preserve">5.3) </w:t>
+      </w:r>
+      <w:proofErr w:type="spellStart"/>
+      <w:r>
+        <w:t>NewSesionActivity</w:t>
+      </w:r>
       <w:bookmarkEnd w:id="17"/>
+      <w:proofErr w:type="spellEnd"/>
     </w:p>
     <w:p>
       <w:pPr>
         <w:jc w:val="both"/>
       </w:pPr>
-    </w:p>
-    <w:p>
-      <w:pPr>
-        <w:pStyle w:val="Ttulo2"/>
-      </w:pPr>
-      <w:bookmarkStart w:id="18" w:name="_Toc39634542"/>
-      <w:r>
-        <w:t xml:space="preserve">5.3) </w:t>
+      <w:r>
+        <w:t xml:space="preserve">En esta clase se corresponde a crear una nueva sesión en el </w:t>
       </w:r>
       <w:proofErr w:type="spellStart"/>
       <w:r>
-        <w:t>NewSesionActivity</w:t>
-      </w:r>
-      <w:bookmarkEnd w:id="18"/>
+        <w:t>Area_ID</w:t>
+      </w:r>
       <w:proofErr w:type="spellEnd"/>
-    </w:p>
-    <w:p/>
-    <w:p>
-      <w:pPr>
-        <w:pStyle w:val="Ttulo2"/>
-      </w:pPr>
-      <w:bookmarkStart w:id="19" w:name="_Toc39634543"/>
-      <w:r>
-        <w:t xml:space="preserve">5.4) </w:t>
-      </w:r>
-      <w:proofErr w:type="spellStart"/>
-      <w:r>
-        <w:t>ActividadActivity</w:t>
-      </w:r>
-      <w:bookmarkEnd w:id="19"/>
-      <w:proofErr w:type="spellEnd"/>
-    </w:p>
-    <w:p>
-      <w:pPr>
-        <w:jc w:val="both"/>
-      </w:pPr>
-      <w:r>
-        <w:t xml:space="preserve">Se encarga de mostrar la lista de actividades que tiene una sesión en específico, solo se muestra la información sin botones, entonces en primer lugar se crean las variables necesarias como las listas de actividades y el </w:t>
-      </w:r>
-      <w:proofErr w:type="spellStart"/>
-      <w:r>
-        <w:t>RecyclerView</w:t>
-      </w:r>
-      <w:proofErr w:type="spellEnd"/>
-      <w:r>
-        <w:t xml:space="preserve"> y el </w:t>
-      </w:r>
-      <w:proofErr w:type="spellStart"/>
-      <w:r>
-        <w:t>idSesion</w:t>
-      </w:r>
-      <w:proofErr w:type="spellEnd"/>
-      <w:r>
-        <w:t xml:space="preserve"> que se utilizará:</w:t>
+      <w:r>
+        <w:t xml:space="preserve"> 1 y que esta contenga 3 actividades que su vez, cada una contiene 3 recursos, entonces primero se identifican los campos de la sesión:</w:t>
       </w:r>
     </w:p>
     <w:p>
@@ -5359,10 +5306,10 @@
           <w:lang w:val="en-US"/>
         </w:rPr>
         <w:drawing>
-          <wp:inline distT="0" distB="0" distL="0" distR="0" wp14:anchorId="11226C47" wp14:editId="46164F54">
-            <wp:extent cx="2781300" cy="580057"/>
-            <wp:effectExtent l="0" t="0" r="0" b="0"/>
-            <wp:docPr id="14" name="Imagen 14"/>
+          <wp:inline distT="0" distB="0" distL="0" distR="0" wp14:anchorId="125F9B0D" wp14:editId="61FCEE7A">
+            <wp:extent cx="3474720" cy="527538"/>
+            <wp:effectExtent l="0" t="0" r="0" b="6350"/>
+            <wp:docPr id="4" name="Imagen 4"/>
             <wp:cNvGraphicFramePr>
               <a:graphicFrameLocks xmlns:a="http://schemas.openxmlformats.org/drawingml/2006/main" noChangeAspect="1"/>
             </wp:cNvGraphicFramePr>
@@ -5382,7 +5329,7 @@
                   <pic:spPr>
                     <a:xfrm>
                       <a:off x="0" y="0"/>
-                      <a:ext cx="2821080" cy="588353"/>
+                      <a:ext cx="3595051" cy="545807"/>
                     </a:xfrm>
                     <a:prstGeom prst="rect">
                       <a:avLst/>
@@ -5400,36 +5347,24 @@
         <w:jc w:val="both"/>
       </w:pPr>
       <w:r>
-        <w:t xml:space="preserve">Luego en el </w:t>
-      </w:r>
-      <w:proofErr w:type="spellStart"/>
-      <w:proofErr w:type="gramStart"/>
-      <w:r>
-        <w:t>onCreate</w:t>
-      </w:r>
-      <w:proofErr w:type="spellEnd"/>
-      <w:r>
-        <w:t>(</w:t>
-      </w:r>
-      <w:proofErr w:type="gramEnd"/>
-      <w:r>
-        <w:t>) se hace las asignaciones e inicializaciones:</w:t>
+        <w:t>Y cuando se hace clic en el botón agregar se validan los campos y crea la sesión, se obtiene el ID con la cual quedo agregado para crear las tres actividades, que se guarda el ID de la actividad para crearle los tres recursos:</w:t>
       </w:r>
     </w:p>
     <w:p>
       <w:pPr>
         <w:jc w:val="center"/>
       </w:pPr>
+      <w:bookmarkStart w:id="18" w:name="_GoBack"/>
       <w:r>
         <w:rPr>
           <w:noProof/>
           <w:lang w:val="en-US"/>
         </w:rPr>
         <w:drawing>
-          <wp:inline distT="0" distB="0" distL="0" distR="0" wp14:anchorId="5DBFD7EE" wp14:editId="121C16A3">
-            <wp:extent cx="4762500" cy="1375725"/>
-            <wp:effectExtent l="0" t="0" r="0" b="0"/>
-            <wp:docPr id="15" name="Imagen 15"/>
+          <wp:inline distT="0" distB="0" distL="0" distR="0" wp14:anchorId="0C619EA8" wp14:editId="16C2AA2E">
+            <wp:extent cx="4968240" cy="2864692"/>
+            <wp:effectExtent l="0" t="0" r="3810" b="0"/>
+            <wp:docPr id="5" name="Imagen 5"/>
             <wp:cNvGraphicFramePr>
               <a:graphicFrameLocks xmlns:a="http://schemas.openxmlformats.org/drawingml/2006/main" noChangeAspect="1"/>
             </wp:cNvGraphicFramePr>
@@ -5449,7 +5384,7 @@
                   <pic:spPr>
                     <a:xfrm>
                       <a:off x="0" y="0"/>
-                      <a:ext cx="4801479" cy="1386985"/>
+                      <a:ext cx="4975837" cy="2869072"/>
                     </a:xfrm>
                     <a:prstGeom prst="rect">
                       <a:avLst/>
@@ -5461,21 +5396,46 @@
           </wp:inline>
         </w:drawing>
       </w:r>
+      <w:bookmarkEnd w:id="18"/>
+    </w:p>
+    <w:p/>
+    <w:p>
+      <w:pPr>
+        <w:pStyle w:val="Ttulo2"/>
+      </w:pPr>
+      <w:bookmarkStart w:id="19" w:name="_Toc39634533"/>
+      <w:r>
+        <w:t xml:space="preserve">5.4) </w:t>
+      </w:r>
+      <w:proofErr w:type="spellStart"/>
+      <w:r>
+        <w:t>ActividadActivity</w:t>
+      </w:r>
+      <w:bookmarkEnd w:id="19"/>
+      <w:proofErr w:type="spellEnd"/>
     </w:p>
     <w:p>
       <w:pPr>
         <w:jc w:val="both"/>
       </w:pPr>
       <w:r>
-        <w:t xml:space="preserve">Como ya se ha hecho anteriormente, el método consultar se encargará de llenar la lista con los registros de la base de datos que cumplan con la condición de que el ID de sesión sea igual al </w:t>
+        <w:t xml:space="preserve">Se encarga de mostrar la lista de actividades que tiene una sesión en específico, solo se muestra la información sin botones, entonces en primer lugar se crean las variables necesarias como las listas de actividades y el </w:t>
       </w:r>
       <w:proofErr w:type="spellStart"/>
       <w:r>
+        <w:t>RecyclerView</w:t>
+      </w:r>
+      <w:proofErr w:type="spellEnd"/>
+      <w:r>
+        <w:t xml:space="preserve"> y el </w:t>
+      </w:r>
+      <w:proofErr w:type="spellStart"/>
+      <w:r>
         <w:t>idSesion</w:t>
       </w:r>
       <w:proofErr w:type="spellEnd"/>
       <w:r>
-        <w:t>:</w:t>
+        <w:t xml:space="preserve"> que se utilizará:</w:t>
       </w:r>
     </w:p>
     <w:p>
@@ -5487,12 +5447,11 @@
           <w:noProof/>
           <w:lang w:val="en-US"/>
         </w:rPr>
-        <w:lastRenderedPageBreak/>
         <w:drawing>
-          <wp:inline distT="0" distB="0" distL="0" distR="0" wp14:anchorId="4EB500CF" wp14:editId="10D8DDBB">
-            <wp:extent cx="4465320" cy="2421115"/>
+          <wp:inline distT="0" distB="0" distL="0" distR="0" wp14:anchorId="11226C47" wp14:editId="46164F54">
+            <wp:extent cx="2781300" cy="580057"/>
             <wp:effectExtent l="0" t="0" r="0" b="0"/>
-            <wp:docPr id="19" name="Imagen 19"/>
+            <wp:docPr id="14" name="Imagen 14"/>
             <wp:cNvGraphicFramePr>
               <a:graphicFrameLocks xmlns:a="http://schemas.openxmlformats.org/drawingml/2006/main" noChangeAspect="1"/>
             </wp:cNvGraphicFramePr>
@@ -5512,7 +5471,7 @@
                   <pic:spPr>
                     <a:xfrm>
                       <a:off x="0" y="0"/>
-                      <a:ext cx="4477646" cy="2427798"/>
+                      <a:ext cx="2821080" cy="588353"/>
                     </a:xfrm>
                     <a:prstGeom prst="rect">
                       <a:avLst/>
@@ -5530,15 +5489,15 @@
         <w:jc w:val="both"/>
       </w:pPr>
       <w:r>
-        <w:t xml:space="preserve">Solo se tiene un objeto demás en la lista que es el icono para expandir o colapsar la tarjeta para ver u ocultar, respectivamente, los recursos de la actividad, por lo que cumple que están todos los objetos de la </w:t>
+        <w:t xml:space="preserve">Luego en el </w:t>
       </w:r>
       <w:proofErr w:type="spellStart"/>
       <w:r>
-        <w:t>CardView</w:t>
+        <w:t>onCreate</w:t>
       </w:r>
       <w:proofErr w:type="spellEnd"/>
       <w:r>
-        <w:t>:</w:t>
+        <w:t>() se hace las asignaciones e inicializaciones:</w:t>
       </w:r>
     </w:p>
     <w:p>
@@ -5551,10 +5510,10 @@
           <w:lang w:val="en-US"/>
         </w:rPr>
         <w:drawing>
-          <wp:inline distT="0" distB="0" distL="0" distR="0" wp14:anchorId="7EBAAA3D" wp14:editId="7ED799C2">
-            <wp:extent cx="2110740" cy="992468"/>
-            <wp:effectExtent l="0" t="0" r="3810" b="0"/>
-            <wp:docPr id="22" name="Imagen 22"/>
+          <wp:inline distT="0" distB="0" distL="0" distR="0" wp14:anchorId="5DBFD7EE" wp14:editId="121C16A3">
+            <wp:extent cx="4762500" cy="1375725"/>
+            <wp:effectExtent l="0" t="0" r="0" b="0"/>
+            <wp:docPr id="15" name="Imagen 15"/>
             <wp:cNvGraphicFramePr>
               <a:graphicFrameLocks xmlns:a="http://schemas.openxmlformats.org/drawingml/2006/main" noChangeAspect="1"/>
             </wp:cNvGraphicFramePr>
@@ -5574,7 +5533,7 @@
                   <pic:spPr>
                     <a:xfrm>
                       <a:off x="0" y="0"/>
-                      <a:ext cx="2120935" cy="997262"/>
+                      <a:ext cx="4801479" cy="1386985"/>
                     </a:xfrm>
                     <a:prstGeom prst="rect">
                       <a:avLst/>
@@ -5592,7 +5551,15 @@
         <w:jc w:val="both"/>
       </w:pPr>
       <w:r>
-        <w:t>Y la clase que nos ayuda para crear una lista con todos estos objetos:</w:t>
+        <w:t xml:space="preserve">Como ya se ha hecho anteriormente, el método consultar se encargará de llenar la lista con los registros de la base de datos que cumplan con la condición de que el ID de sesión sea igual al </w:t>
+      </w:r>
+      <w:proofErr w:type="spellStart"/>
+      <w:r>
+        <w:t>idSesion</w:t>
+      </w:r>
+      <w:proofErr w:type="spellEnd"/>
+      <w:r>
+        <w:t>:</w:t>
       </w:r>
     </w:p>
     <w:p>
@@ -5605,10 +5572,10 @@
           <w:lang w:val="en-US"/>
         </w:rPr>
         <w:drawing>
-          <wp:inline distT="0" distB="0" distL="0" distR="0" wp14:anchorId="53E6CEF9" wp14:editId="1F5486C2">
-            <wp:extent cx="4724400" cy="1613822"/>
-            <wp:effectExtent l="0" t="0" r="0" b="5715"/>
-            <wp:docPr id="26" name="Imagen 26"/>
+          <wp:inline distT="0" distB="0" distL="0" distR="0" wp14:anchorId="4EB500CF" wp14:editId="10D8DDBB">
+            <wp:extent cx="4465320" cy="2421115"/>
+            <wp:effectExtent l="0" t="0" r="0" b="0"/>
+            <wp:docPr id="19" name="Imagen 19"/>
             <wp:cNvGraphicFramePr>
               <a:graphicFrameLocks xmlns:a="http://schemas.openxmlformats.org/drawingml/2006/main" noChangeAspect="1"/>
             </wp:cNvGraphicFramePr>
@@ -5628,7 +5595,7 @@
                   <pic:spPr>
                     <a:xfrm>
                       <a:off x="0" y="0"/>
-                      <a:ext cx="4743918" cy="1620489"/>
+                      <a:ext cx="4477646" cy="2427798"/>
                     </a:xfrm>
                     <a:prstGeom prst="rect">
                       <a:avLst/>
@@ -5646,22 +5613,11 @@
         <w:jc w:val="both"/>
       </w:pPr>
       <w:r>
-        <w:t xml:space="preserve">Por último, el </w:t>
+        <w:t xml:space="preserve">Solo se tiene un objeto demás en la lista que es el icono para expandir o colapsar la tarjeta para ver u ocultar, respectivamente, los recursos de la actividad, por lo que cumple que están todos los objetos de la </w:t>
       </w:r>
       <w:proofErr w:type="spellStart"/>
       <w:r>
-        <w:rPr>
-          <w:i/>
-        </w:rPr>
-        <w:t>AdapterActividad</w:t>
-      </w:r>
-      <w:proofErr w:type="spellEnd"/>
-      <w:r>
-        <w:t xml:space="preserve"> que nos replica la tarjeta en el </w:t>
-      </w:r>
-      <w:proofErr w:type="spellStart"/>
-      <w:r>
-        <w:t>RecyclerView</w:t>
+        <w:t>CardView</w:t>
       </w:r>
       <w:proofErr w:type="spellEnd"/>
       <w:r>
@@ -5679,10 +5635,10 @@
         </w:rPr>
         <w:lastRenderedPageBreak/>
         <w:drawing>
-          <wp:inline distT="0" distB="0" distL="0" distR="0" wp14:anchorId="04FBFE90" wp14:editId="277259E0">
-            <wp:extent cx="3962400" cy="1914847"/>
-            <wp:effectExtent l="0" t="0" r="0" b="9525"/>
-            <wp:docPr id="27" name="Imagen 27"/>
+          <wp:inline distT="0" distB="0" distL="0" distR="0" wp14:anchorId="7EBAAA3D" wp14:editId="7ED799C2">
+            <wp:extent cx="2110740" cy="992468"/>
+            <wp:effectExtent l="0" t="0" r="3810" b="0"/>
+            <wp:docPr id="22" name="Imagen 22"/>
             <wp:cNvGraphicFramePr>
               <a:graphicFrameLocks xmlns:a="http://schemas.openxmlformats.org/drawingml/2006/main" noChangeAspect="1"/>
             </wp:cNvGraphicFramePr>
@@ -5702,7 +5658,7 @@
                   <pic:spPr>
                     <a:xfrm>
                       <a:off x="0" y="0"/>
-                      <a:ext cx="3977465" cy="1922127"/>
+                      <a:ext cx="2120935" cy="997262"/>
                     </a:xfrm>
                     <a:prstGeom prst="rect">
                       <a:avLst/>
@@ -5720,18 +5676,7 @@
         <w:jc w:val="both"/>
       </w:pPr>
       <w:r>
-        <w:t xml:space="preserve">Recordar que en la clase interna </w:t>
-      </w:r>
-      <w:proofErr w:type="spellStart"/>
-      <w:r>
-        <w:rPr>
-          <w:i/>
-        </w:rPr>
-        <w:t>MyViewHolderDatos</w:t>
-      </w:r>
-      <w:proofErr w:type="spellEnd"/>
-      <w:r>
-        <w:t xml:space="preserve"> es donde se programa el código cuando se hace clic en la tarjeta o en algún objeto de esta:</w:t>
+        <w:t>Y la clase que nos ayuda para crear una lista con todos estos objetos:</w:t>
       </w:r>
     </w:p>
     <w:p>
@@ -5744,10 +5689,10 @@
           <w:lang w:val="en-US"/>
         </w:rPr>
         <w:drawing>
-          <wp:inline distT="0" distB="0" distL="0" distR="0" wp14:anchorId="18CD56A7" wp14:editId="296F3C70">
-            <wp:extent cx="4351020" cy="3079387"/>
-            <wp:effectExtent l="0" t="0" r="0" b="6985"/>
-            <wp:docPr id="28" name="Imagen 28"/>
+          <wp:inline distT="0" distB="0" distL="0" distR="0" wp14:anchorId="53E6CEF9" wp14:editId="1F5486C2">
+            <wp:extent cx="4724400" cy="1613822"/>
+            <wp:effectExtent l="0" t="0" r="0" b="5715"/>
+            <wp:docPr id="26" name="Imagen 26"/>
             <wp:cNvGraphicFramePr>
               <a:graphicFrameLocks xmlns:a="http://schemas.openxmlformats.org/drawingml/2006/main" noChangeAspect="1"/>
             </wp:cNvGraphicFramePr>
@@ -5767,6 +5712,145 @@
                   <pic:spPr>
                     <a:xfrm>
                       <a:off x="0" y="0"/>
+                      <a:ext cx="4743918" cy="1620489"/>
+                    </a:xfrm>
+                    <a:prstGeom prst="rect">
+                      <a:avLst/>
+                    </a:prstGeom>
+                  </pic:spPr>
+                </pic:pic>
+              </a:graphicData>
+            </a:graphic>
+          </wp:inline>
+        </w:drawing>
+      </w:r>
+    </w:p>
+    <w:p>
+      <w:pPr>
+        <w:jc w:val="both"/>
+      </w:pPr>
+      <w:r>
+        <w:t xml:space="preserve">Por último, el </w:t>
+      </w:r>
+      <w:proofErr w:type="spellStart"/>
+      <w:r>
+        <w:rPr>
+          <w:i/>
+        </w:rPr>
+        <w:t>AdapterActividad</w:t>
+      </w:r>
+      <w:proofErr w:type="spellEnd"/>
+      <w:r>
+        <w:t xml:space="preserve"> que nos replica la tarjeta en el </w:t>
+      </w:r>
+      <w:proofErr w:type="spellStart"/>
+      <w:r>
+        <w:t>RecyclerView</w:t>
+      </w:r>
+      <w:proofErr w:type="spellEnd"/>
+      <w:r>
+        <w:t>:</w:t>
+      </w:r>
+    </w:p>
+    <w:p>
+      <w:pPr>
+        <w:jc w:val="center"/>
+      </w:pPr>
+      <w:r>
+        <w:rPr>
+          <w:noProof/>
+          <w:lang w:val="en-US"/>
+        </w:rPr>
+        <w:drawing>
+          <wp:inline distT="0" distB="0" distL="0" distR="0" wp14:anchorId="04FBFE90" wp14:editId="277259E0">
+            <wp:extent cx="3962400" cy="1914847"/>
+            <wp:effectExtent l="0" t="0" r="0" b="9525"/>
+            <wp:docPr id="27" name="Imagen 27"/>
+            <wp:cNvGraphicFramePr>
+              <a:graphicFrameLocks xmlns:a="http://schemas.openxmlformats.org/drawingml/2006/main" noChangeAspect="1"/>
+            </wp:cNvGraphicFramePr>
+            <a:graphic xmlns:a="http://schemas.openxmlformats.org/drawingml/2006/main">
+              <a:graphicData uri="http://schemas.openxmlformats.org/drawingml/2006/picture">
+                <pic:pic xmlns:pic="http://schemas.openxmlformats.org/drawingml/2006/picture">
+                  <pic:nvPicPr>
+                    <pic:cNvPr id="1" name=""/>
+                    <pic:cNvPicPr/>
+                  </pic:nvPicPr>
+                  <pic:blipFill>
+                    <a:blip r:embed="rId48"/>
+                    <a:stretch>
+                      <a:fillRect/>
+                    </a:stretch>
+                  </pic:blipFill>
+                  <pic:spPr>
+                    <a:xfrm>
+                      <a:off x="0" y="0"/>
+                      <a:ext cx="3977465" cy="1922127"/>
+                    </a:xfrm>
+                    <a:prstGeom prst="rect">
+                      <a:avLst/>
+                    </a:prstGeom>
+                  </pic:spPr>
+                </pic:pic>
+              </a:graphicData>
+            </a:graphic>
+          </wp:inline>
+        </w:drawing>
+      </w:r>
+    </w:p>
+    <w:p>
+      <w:pPr>
+        <w:jc w:val="both"/>
+      </w:pPr>
+      <w:r>
+        <w:t xml:space="preserve">Recordar que en la clase interna </w:t>
+      </w:r>
+      <w:proofErr w:type="spellStart"/>
+      <w:r>
+        <w:rPr>
+          <w:i/>
+        </w:rPr>
+        <w:t>MyViewHolderDatos</w:t>
+      </w:r>
+      <w:proofErr w:type="spellEnd"/>
+      <w:r>
+        <w:t xml:space="preserve"> es donde se programa el código cuando se hace clic en la tarjeta o en algún objeto de esta:</w:t>
+      </w:r>
+    </w:p>
+    <w:p>
+      <w:pPr>
+        <w:jc w:val="center"/>
+      </w:pPr>
+      <w:r>
+        <w:rPr>
+          <w:noProof/>
+          <w:lang w:val="en-US"/>
+        </w:rPr>
+        <w:lastRenderedPageBreak/>
+        <w:drawing>
+          <wp:inline distT="0" distB="0" distL="0" distR="0" wp14:anchorId="18CD56A7" wp14:editId="296F3C70">
+            <wp:extent cx="4351020" cy="3079387"/>
+            <wp:effectExtent l="0" t="0" r="0" b="6985"/>
+            <wp:docPr id="28" name="Imagen 28"/>
+            <wp:cNvGraphicFramePr>
+              <a:graphicFrameLocks xmlns:a="http://schemas.openxmlformats.org/drawingml/2006/main" noChangeAspect="1"/>
+            </wp:cNvGraphicFramePr>
+            <a:graphic xmlns:a="http://schemas.openxmlformats.org/drawingml/2006/main">
+              <a:graphicData uri="http://schemas.openxmlformats.org/drawingml/2006/picture">
+                <pic:pic xmlns:pic="http://schemas.openxmlformats.org/drawingml/2006/picture">
+                  <pic:nvPicPr>
+                    <pic:cNvPr id="1" name=""/>
+                    <pic:cNvPicPr/>
+                  </pic:nvPicPr>
+                  <pic:blipFill>
+                    <a:blip r:embed="rId49"/>
+                    <a:stretch>
+                      <a:fillRect/>
+                    </a:stretch>
+                  </pic:blipFill>
+                  <pic:spPr>
+                    <a:xfrm>
+                      <a:off x="0" y="0"/>
                       <a:ext cx="4360168" cy="3085862"/>
                     </a:xfrm>
                     <a:prstGeom prst="rect">
@@ -5795,7 +5879,7 @@
           <w:rFonts w:eastAsia="Times New Roman"/>
         </w:rPr>
       </w:pPr>
-      <w:bookmarkStart w:id="20" w:name="_Toc39634544"/>
+      <w:bookmarkStart w:id="20" w:name="_Toc39634534"/>
       <w:r>
         <w:rPr>
           <w:rFonts w:eastAsia="Times New Roman"/>
@@ -5804,6 +5888,16 @@
         <w:t>Referencias</w:t>
       </w:r>
       <w:bookmarkEnd w:id="20"/>
+    </w:p>
+    <w:p>
+      <w:pPr>
+        <w:rPr>
+          <w:rFonts w:cs="Times New Roman"/>
+          <w:bCs/>
+          <w:szCs w:val="24"/>
+          <w:lang w:val="es-CO"/>
+        </w:rPr>
+      </w:pPr>
     </w:p>
     <w:p>
       <w:pPr>
@@ -5893,7 +5987,7 @@
         </w:rPr>
         <w:t xml:space="preserve">Slideshare.net. Retrieved 5 May 2020, from </w:t>
       </w:r>
-      <w:hyperlink r:id="rId48" w:history="1">
+      <w:hyperlink r:id="rId50" w:history="1">
         <w:r>
           <w:rPr>
             <w:rStyle w:val="Hipervnculo"/>
@@ -5953,7 +6047,7 @@
         </w:rPr>
         <w:t xml:space="preserve">Retrieved 5 May 2020, from </w:t>
       </w:r>
-      <w:hyperlink r:id="rId49" w:history="1">
+      <w:hyperlink r:id="rId51" w:history="1">
         <w:r>
           <w:rPr>
             <w:rStyle w:val="Hipervnculo"/>
@@ -6073,7 +6167,7 @@
         </w:rPr>
         <w:t xml:space="preserve">(2020). Retrieved 5 May 2020, from </w:t>
       </w:r>
-      <w:hyperlink r:id="rId50" w:history="1">
+      <w:hyperlink r:id="rId52" w:history="1">
         <w:r>
           <w:rPr>
             <w:rStyle w:val="Hipervnculo"/>
@@ -6112,7 +6206,7 @@
         </w:rPr>
         <w:t xml:space="preserve"> Android: Spinner. danielme.com. (2020). Retrieved 5 May 2020, from </w:t>
       </w:r>
-      <w:hyperlink r:id="rId51" w:history="1">
+      <w:hyperlink r:id="rId53" w:history="1">
         <w:r>
           <w:rPr>
             <w:rStyle w:val="Hipervnculo"/>
@@ -6166,7 +6260,7 @@
         </w:rPr>
         <w:t xml:space="preserve">(2020). Retrieved 6 May 2020, from </w:t>
       </w:r>
-      <w:hyperlink r:id="rId52" w:history="1">
+      <w:hyperlink r:id="rId54" w:history="1">
         <w:r>
           <w:rPr>
             <w:rStyle w:val="Hipervnculo"/>
@@ -6177,16 +6271,6 @@
           <w:t>https://developer.android.com/guide/components/activities/activity-lifecycle?hl=es</w:t>
         </w:r>
       </w:hyperlink>
-    </w:p>
-    <w:p>
-      <w:pPr>
-        <w:rPr>
-          <w:rFonts w:cs="Times New Roman"/>
-          <w:bCs/>
-          <w:szCs w:val="24"/>
-          <w:lang w:val="en-US"/>
-        </w:rPr>
-      </w:pPr>
     </w:p>
     <w:p>
       <w:pPr>
@@ -7953,7 +8037,7 @@
 </file>
 
 <file path=customXml/itemProps1.xml><?xml version="1.0" encoding="utf-8"?>
-<ds:datastoreItem xmlns:ds="http://schemas.openxmlformats.org/officeDocument/2006/customXml" ds:itemID="{D8BD8072-2417-43D1-9D00-E7061FA18A48}">
+<ds:datastoreItem xmlns:ds="http://schemas.openxmlformats.org/officeDocument/2006/customXml" ds:itemID="{5F3F7009-08DE-4421-9C80-68FB5C4CE29D}">
   <ds:schemaRefs>
     <ds:schemaRef ds:uri="http://schemas.openxmlformats.org/officeDocument/2006/bibliography"/>
   </ds:schemaRefs>

</xml_diff>